<commit_message>
ajout de documentation bdd
</commit_message>
<xml_diff>
--- a/documentation/Liste_de_fonctionnalites_Boite_de_connaissances.docx
+++ b/documentation/Liste_de_fonctionnalites_Boite_de_connaissances.docx
@@ -5,19 +5,54 @@
     <w:p>
       <w:pPr>
         <w:jc w:val="center"/>
+        <w:rPr>
+          <w:b/>
+          <w:sz w:val="24"/>
+          <w:szCs w:val="24"/>
+        </w:rPr>
       </w:pPr>
       <w:r>
+        <w:rPr>
+          <w:b/>
+          <w:sz w:val="24"/>
+          <w:szCs w:val="24"/>
+        </w:rPr>
         <w:t>Liste de fonctionnalités du projet Boîte de connaissances</w:t>
       </w:r>
       <w:r>
+        <w:rPr>
+          <w:b/>
+          <w:sz w:val="24"/>
+          <w:szCs w:val="24"/>
+        </w:rPr>
         <w:t xml:space="preserve"> (the </w:t>
       </w:r>
       <w:proofErr w:type="spellStart"/>
       <w:r>
-        <w:t>knowledge</w:t>
+        <w:rPr>
+          <w:b/>
+          <w:sz w:val="24"/>
+          <w:szCs w:val="24"/>
+        </w:rPr>
+        <w:t>knowledg</w:t>
+      </w:r>
+      <w:bookmarkStart w:id="0" w:name="_GoBack"/>
+      <w:bookmarkEnd w:id="0"/>
+      <w:r>
+        <w:rPr>
+          <w:b/>
+          <w:sz w:val="24"/>
+          <w:szCs w:val="24"/>
+        </w:rPr>
+        <w:t>e</w:t>
       </w:r>
       <w:proofErr w:type="spellEnd"/>
       <w:r>
+        <w:rPr>
+          <w:b/>
+          <w:sz w:val="24"/>
+          <w:szCs w:val="24"/>
+        </w:rPr>
         <w:t xml:space="preserve"> box) </w:t>
       </w:r>
     </w:p>
@@ -1002,10 +1037,10 @@
             <w:pPr>
               <w:jc w:val="center"/>
             </w:pPr>
-            <w:bookmarkStart w:id="0" w:name="_yzrd3lunrpmg" w:colFirst="0" w:colLast="0"/>
-            <w:bookmarkStart w:id="1" w:name="_1fob9te" w:colFirst="0" w:colLast="0"/>
-            <w:bookmarkEnd w:id="0"/>
+            <w:bookmarkStart w:id="1" w:name="_yzrd3lunrpmg" w:colFirst="0" w:colLast="0"/>
+            <w:bookmarkStart w:id="2" w:name="_1fob9te" w:colFirst="0" w:colLast="0"/>
             <w:bookmarkEnd w:id="1"/>
+            <w:bookmarkEnd w:id="2"/>
             <w:r>
               <w:t>Dans la même sidebar, input pour trier des éléments</w:t>
             </w:r>
@@ -1883,13 +1918,7 @@
               <w:jc w:val="center"/>
             </w:pPr>
             <w:r>
-              <w:t>En activant le bouton changer, i</w:t>
-            </w:r>
-            <w:r>
-              <w:t xml:space="preserve">l est possible de changer les informations d’une liste de cartes </w:t>
-            </w:r>
-            <w:r>
-              <w:t>ou d’une boîte en sélectionnant l’élément concerné.</w:t>
+              <w:t>En activant le bouton changer, il est possible de changer les informations d’une liste de cartes ou d’une boîte en sélectionnant l’élément concerné.</w:t>
             </w:r>
           </w:p>
         </w:tc>
@@ -2032,13 +2061,7 @@
             </w:r>
             <w:proofErr w:type="spellEnd"/>
             <w:r>
-              <w:t xml:space="preserve"> sur la liste</w:t>
-            </w:r>
-            <w:r>
-              <w:t xml:space="preserve">, </w:t>
-            </w:r>
-            <w:r>
-              <w:t>toutes les cartes s’affichent</w:t>
+              <w:t xml:space="preserve"> sur la liste, toutes les cartes s’affichent</w:t>
             </w:r>
           </w:p>
         </w:tc>
@@ -2418,6 +2441,44 @@
               <w:jc w:val="center"/>
             </w:pPr>
             <w:r>
+              <w:t>Organisation de la fenêtre pour la carte</w:t>
+            </w:r>
+          </w:p>
+        </w:tc>
+        <w:tc>
+          <w:tcPr>
+            <w:tcW w:w="3071" w:type="dxa"/>
+          </w:tcPr>
+          <w:p>
+            <w:pPr>
+              <w:jc w:val="center"/>
+            </w:pPr>
+            <w:r>
+              <w:t>Un formulaire apparait avec en bas des boutons sauvegarder, suivant et quitter.</w:t>
+            </w:r>
+          </w:p>
+        </w:tc>
+      </w:tr>
+      <w:tr>
+        <w:tc>
+          <w:tcPr>
+            <w:tcW w:w="3070" w:type="dxa"/>
+          </w:tcPr>
+          <w:p>
+            <w:pPr>
+              <w:jc w:val="center"/>
+            </w:pPr>
+          </w:p>
+        </w:tc>
+        <w:tc>
+          <w:tcPr>
+            <w:tcW w:w="3071" w:type="dxa"/>
+          </w:tcPr>
+          <w:p>
+            <w:pPr>
+              <w:jc w:val="center"/>
+            </w:pPr>
+            <w:r>
               <w:t>Fenêtre de la modification de la carte partie 1</w:t>
             </w:r>
           </w:p>
@@ -2431,35 +2492,50 @@
               <w:jc w:val="center"/>
             </w:pPr>
             <w:r>
-              <w:t>Cette fenêtre permet de modifier la carte sélectionnée grâce à un formulaire qui contient les valeurs actuelles de la carte.</w:t>
-            </w:r>
-          </w:p>
-        </w:tc>
-      </w:tr>
-      <w:tr>
-        <w:tc>
-          <w:tcPr>
-            <w:tcW w:w="3070" w:type="dxa"/>
-          </w:tcPr>
-          <w:p>
-            <w:pPr>
-              <w:jc w:val="center"/>
-            </w:pPr>
-          </w:p>
-        </w:tc>
-        <w:tc>
-          <w:tcPr>
-            <w:tcW w:w="3071" w:type="dxa"/>
-          </w:tcPr>
-          <w:p>
-            <w:pPr>
-              <w:jc w:val="center"/>
-            </w:pPr>
-            <w:r>
-              <w:t>Fenêtre de la modification de la carte</w:t>
-            </w:r>
-            <w:r>
-              <w:t xml:space="preserve"> partie 2</w:t>
+              <w:t>Au niveau du</w:t>
+            </w:r>
+            <w:r>
+              <w:t xml:space="preserve"> formulaire</w:t>
+            </w:r>
+            <w:r>
+              <w:t>, il</w:t>
+            </w:r>
+            <w:r>
+              <w:t xml:space="preserve"> contient les valeurs actuelles de la carte</w:t>
+            </w:r>
+            <w:r>
+              <w:t xml:space="preserve"> sélectionnées</w:t>
+            </w:r>
+            <w:r>
+              <w:t>.</w:t>
+            </w:r>
+            <w:r>
+              <w:t xml:space="preserve"> L’utilisateur peut les modifiées</w:t>
+            </w:r>
+          </w:p>
+        </w:tc>
+      </w:tr>
+      <w:tr>
+        <w:tc>
+          <w:tcPr>
+            <w:tcW w:w="3070" w:type="dxa"/>
+          </w:tcPr>
+          <w:p>
+            <w:pPr>
+              <w:jc w:val="center"/>
+            </w:pPr>
+          </w:p>
+        </w:tc>
+        <w:tc>
+          <w:tcPr>
+            <w:tcW w:w="3071" w:type="dxa"/>
+          </w:tcPr>
+          <w:p>
+            <w:pPr>
+              <w:jc w:val="center"/>
+            </w:pPr>
+            <w:r>
+              <w:t>Fenêtre de la modification de la carte partie 2</w:t>
             </w:r>
           </w:p>
         </w:tc>
@@ -2476,33 +2552,28 @@
             </w:r>
           </w:p>
         </w:tc>
-        <w:bookmarkStart w:id="2" w:name="_GoBack"/>
-        <w:bookmarkEnd w:id="2"/>
-      </w:tr>
-      <w:tr>
-        <w:tc>
-          <w:tcPr>
-            <w:tcW w:w="3070" w:type="dxa"/>
-          </w:tcPr>
-          <w:p>
-            <w:pPr>
-              <w:jc w:val="center"/>
-            </w:pPr>
-          </w:p>
-        </w:tc>
-        <w:tc>
-          <w:tcPr>
-            <w:tcW w:w="3071" w:type="dxa"/>
-          </w:tcPr>
-          <w:p>
-            <w:pPr>
-              <w:jc w:val="center"/>
-            </w:pPr>
-            <w:r>
-              <w:t xml:space="preserve">Fenêtre de la modification de la carte partie </w:t>
-            </w:r>
-            <w:r>
-              <w:t>3</w:t>
+      </w:tr>
+      <w:tr>
+        <w:tc>
+          <w:tcPr>
+            <w:tcW w:w="3070" w:type="dxa"/>
+          </w:tcPr>
+          <w:p>
+            <w:pPr>
+              <w:jc w:val="center"/>
+            </w:pPr>
+          </w:p>
+        </w:tc>
+        <w:tc>
+          <w:tcPr>
+            <w:tcW w:w="3071" w:type="dxa"/>
+          </w:tcPr>
+          <w:p>
+            <w:pPr>
+              <w:jc w:val="center"/>
+            </w:pPr>
+            <w:r>
+              <w:t>Fenêtre de la modification de la carte partie 3</w:t>
             </w:r>
           </w:p>
         </w:tc>
@@ -2635,7 +2706,11 @@
               <w:jc w:val="center"/>
             </w:pPr>
             <w:r>
-              <w:t>Dans cette fenêtre de stat, il est possible de voir le nombre de cartes, listes et boîtes créées et leurs caractéristiques.</w:t>
+              <w:t xml:space="preserve">Dans cette fenêtre de stat, il est possible de voir le nombre de </w:t>
+            </w:r>
+            <w:r>
+              <w:lastRenderedPageBreak/>
+              <w:t>cartes, listes et boîtes créées et leurs caractéristiques.</w:t>
             </w:r>
           </w:p>
         </w:tc>

</xml_diff>

<commit_message>
ajout de getProperFieldAndTable pour avec les valeurs du champ et de la table lorsqu'une valeur a une jointure
</commit_message>
<xml_diff>
--- a/documentation/Liste_de_fonctionnalites_Boite_de_connaissances.docx
+++ b/documentation/Liste_de_fonctionnalites_Boite_de_connaissances.docx
@@ -34,17 +34,7 @@
           <w:sz w:val="24"/>
           <w:szCs w:val="24"/>
         </w:rPr>
-        <w:t>knowledg</w:t>
-      </w:r>
-      <w:bookmarkStart w:id="0" w:name="_GoBack"/>
-      <w:bookmarkEnd w:id="0"/>
-      <w:r>
-        <w:rPr>
-          <w:b/>
-          <w:sz w:val="24"/>
-          <w:szCs w:val="24"/>
-        </w:rPr>
-        <w:t>e</w:t>
+        <w:t>knowledge</w:t>
       </w:r>
       <w:proofErr w:type="spellEnd"/>
       <w:r>
@@ -264,7 +254,7 @@
               <w:jc w:val="center"/>
             </w:pPr>
             <w:r>
-              <w:t>Création d’un label</w:t>
+              <w:t>Création d’une boîte de textes</w:t>
             </w:r>
           </w:p>
         </w:tc>
@@ -277,38 +267,32 @@
               <w:jc w:val="both"/>
             </w:pPr>
             <w:r>
-              <w:t xml:space="preserve">Une zone </w:t>
-            </w:r>
-            <w:r>
-              <w:t>de texte qui n’est pas utilisé pour saisir des textes. Il peut être utile pour facilité la saisie d’une sélection type radio</w:t>
-            </w:r>
-            <w:r>
-              <w:t xml:space="preserve"> ou d’un focus d’une entrée texte.</w:t>
-            </w:r>
-          </w:p>
-        </w:tc>
-      </w:tr>
-      <w:tr>
-        <w:tc>
-          <w:tcPr>
-            <w:tcW w:w="3070" w:type="dxa"/>
-          </w:tcPr>
-          <w:p>
-            <w:pPr>
-              <w:jc w:val="center"/>
-            </w:pPr>
-          </w:p>
-        </w:tc>
-        <w:tc>
-          <w:tcPr>
-            <w:tcW w:w="3071" w:type="dxa"/>
-          </w:tcPr>
-          <w:p>
-            <w:pPr>
-              <w:jc w:val="center"/>
-            </w:pPr>
-            <w:r>
-              <w:t>Création d’une boîte de textes</w:t>
+              <w:t>C’est une boîte dont l’utilisateur pourra saisir des textes via le clavier, il peut entrer, supprimer et modifier les caractères.</w:t>
+            </w:r>
+          </w:p>
+        </w:tc>
+      </w:tr>
+      <w:tr>
+        <w:tc>
+          <w:tcPr>
+            <w:tcW w:w="3070" w:type="dxa"/>
+          </w:tcPr>
+          <w:p>
+            <w:pPr>
+              <w:jc w:val="center"/>
+            </w:pPr>
+          </w:p>
+        </w:tc>
+        <w:tc>
+          <w:tcPr>
+            <w:tcW w:w="3071" w:type="dxa"/>
+          </w:tcPr>
+          <w:p>
+            <w:pPr>
+              <w:jc w:val="center"/>
+            </w:pPr>
+            <w:r>
+              <w:t>Création d’une sélection d’options</w:t>
             </w:r>
           </w:p>
         </w:tc>
@@ -321,52 +305,14 @@
               <w:jc w:val="both"/>
             </w:pPr>
             <w:r>
-              <w:t>C’est une boîte dont l’utilisateur pourra saisir des textes via le clavier, il peut entrer, supprimer et modifier les caractères.</w:t>
-            </w:r>
-          </w:p>
-        </w:tc>
-      </w:tr>
-      <w:tr>
-        <w:tc>
-          <w:tcPr>
-            <w:tcW w:w="3070" w:type="dxa"/>
-          </w:tcPr>
-          <w:p>
-            <w:pPr>
-              <w:jc w:val="center"/>
-            </w:pPr>
-          </w:p>
-        </w:tc>
-        <w:tc>
-          <w:tcPr>
-            <w:tcW w:w="3071" w:type="dxa"/>
-          </w:tcPr>
-          <w:p>
-            <w:pPr>
-              <w:jc w:val="center"/>
-            </w:pPr>
-            <w:r>
-              <w:t>Création d’une sélection d’options</w:t>
-            </w:r>
-          </w:p>
-        </w:tc>
-        <w:tc>
-          <w:tcPr>
-            <w:tcW w:w="3071" w:type="dxa"/>
-          </w:tcPr>
+              <w:t>C’est une zone dont il y a une valeur de base.</w:t>
+            </w:r>
+          </w:p>
           <w:p>
             <w:pPr>
               <w:jc w:val="both"/>
             </w:pPr>
             <w:r>
-              <w:t>C’est une zone dont il y a une valeur de base.</w:t>
-            </w:r>
-          </w:p>
-          <w:p>
-            <w:pPr>
-              <w:jc w:val="both"/>
-            </w:pPr>
-            <w:r>
               <w:t>Lorsque l’utilisateur cliquera dessus, plusieurs options seront visibles et sélectionnables.</w:t>
             </w:r>
             <w:r>
@@ -374,117 +320,6 @@
             </w:r>
             <w:r>
               <w:t>.</w:t>
-            </w:r>
-          </w:p>
-        </w:tc>
-      </w:tr>
-      <w:tr>
-        <w:tc>
-          <w:tcPr>
-            <w:tcW w:w="3070" w:type="dxa"/>
-          </w:tcPr>
-          <w:p>
-            <w:pPr>
-              <w:jc w:val="center"/>
-            </w:pPr>
-          </w:p>
-        </w:tc>
-        <w:tc>
-          <w:tcPr>
-            <w:tcW w:w="3071" w:type="dxa"/>
-          </w:tcPr>
-          <w:p>
-            <w:pPr>
-              <w:jc w:val="center"/>
-            </w:pPr>
-            <w:r>
-              <w:t>Création d’une sélection type radio</w:t>
-            </w:r>
-          </w:p>
-        </w:tc>
-        <w:tc>
-          <w:tcPr>
-            <w:tcW w:w="3071" w:type="dxa"/>
-          </w:tcPr>
-          <w:p>
-            <w:pPr>
-              <w:jc w:val="both"/>
-            </w:pPr>
-            <w:r>
-              <w:t xml:space="preserve">C’est une sélection </w:t>
-            </w:r>
-            <w:r>
-              <w:t xml:space="preserve">par rapport à </w:t>
-            </w:r>
-            <w:r>
-              <w:t>plusieurs éléments mais seulement une seule valeur pourra être sélectionnée.</w:t>
-            </w:r>
-            <w:r>
-              <w:t xml:space="preserve"> Utile pour définir un élément</w:t>
-            </w:r>
-            <w:r>
-              <w:t xml:space="preserve"> (une boîte ou une liste de cartes)</w:t>
-            </w:r>
-            <w:r>
-              <w:t>.</w:t>
-            </w:r>
-          </w:p>
-        </w:tc>
-      </w:tr>
-      <w:tr>
-        <w:tc>
-          <w:tcPr>
-            <w:tcW w:w="3070" w:type="dxa"/>
-          </w:tcPr>
-          <w:p>
-            <w:pPr>
-              <w:jc w:val="center"/>
-            </w:pPr>
-          </w:p>
-        </w:tc>
-        <w:tc>
-          <w:tcPr>
-            <w:tcW w:w="3071" w:type="dxa"/>
-          </w:tcPr>
-          <w:p>
-            <w:pPr>
-              <w:jc w:val="center"/>
-            </w:pPr>
-            <w:r>
-              <w:t xml:space="preserve">Création d’un </w:t>
-            </w:r>
-            <w:proofErr w:type="spellStart"/>
-            <w:r>
-              <w:t>checkbox</w:t>
-            </w:r>
-            <w:proofErr w:type="spellEnd"/>
-          </w:p>
-        </w:tc>
-        <w:tc>
-          <w:tcPr>
-            <w:tcW w:w="3071" w:type="dxa"/>
-          </w:tcPr>
-          <w:p>
-            <w:pPr>
-              <w:jc w:val="both"/>
-            </w:pPr>
-            <w:r>
-              <w:t xml:space="preserve">C’est une sélection par rapport à </w:t>
-            </w:r>
-            <w:r>
-              <w:t>une liste d’option</w:t>
-            </w:r>
-            <w:r>
-              <w:t>s</w:t>
-            </w:r>
-            <w:r>
-              <w:t xml:space="preserve"> et il est possible d’en choisir plusieurs.</w:t>
-            </w:r>
-            <w:r>
-              <w:t xml:space="preserve"> </w:t>
-            </w:r>
-            <w:r>
-              <w:t>Utile, par exemple, pour mettre à un état initial plusieurs cartes.</w:t>
             </w:r>
           </w:p>
         </w:tc>
@@ -588,7 +423,13 @@
               <w:jc w:val="center"/>
             </w:pPr>
             <w:r>
-              <w:t xml:space="preserve">Button </w:t>
+              <w:t>B</w:t>
+            </w:r>
+            <w:r>
+              <w:t>outon</w:t>
+            </w:r>
+            <w:r>
+              <w:t xml:space="preserve"> </w:t>
             </w:r>
             <w:r>
               <w:t>« </w:t>
@@ -628,7 +469,13 @@
               <w:t>« </w:t>
             </w:r>
             <w:r>
-              <w:t>Play in Box</w:t>
+              <w:t xml:space="preserve">Play in </w:t>
+            </w:r>
+            <w:r>
+              <w:t xml:space="preserve">the </w:t>
+            </w:r>
+            <w:r>
+              <w:t>Box</w:t>
             </w:r>
             <w:r>
               <w:t> »</w:t>
@@ -639,30 +486,39 @@
             <w:r>
               <w:t xml:space="preserve"> de cartes</w:t>
             </w:r>
-          </w:p>
-        </w:tc>
-      </w:tr>
-      <w:tr>
-        <w:tc>
-          <w:tcPr>
-            <w:tcW w:w="3070" w:type="dxa"/>
-          </w:tcPr>
-          <w:p>
-            <w:pPr>
-              <w:jc w:val="center"/>
-            </w:pPr>
-          </w:p>
-        </w:tc>
-        <w:tc>
-          <w:tcPr>
-            <w:tcW w:w="3071" w:type="dxa"/>
-          </w:tcPr>
-          <w:p>
-            <w:pPr>
-              <w:jc w:val="center"/>
-            </w:pPr>
-            <w:r>
-              <w:t xml:space="preserve">Button </w:t>
+            <w:r>
+              <w:t xml:space="preserve"> ou à sélectionner d’autres boîtes.</w:t>
+            </w:r>
+          </w:p>
+        </w:tc>
+      </w:tr>
+      <w:tr>
+        <w:tc>
+          <w:tcPr>
+            <w:tcW w:w="3070" w:type="dxa"/>
+          </w:tcPr>
+          <w:p>
+            <w:pPr>
+              <w:jc w:val="center"/>
+            </w:pPr>
+          </w:p>
+        </w:tc>
+        <w:tc>
+          <w:tcPr>
+            <w:tcW w:w="3071" w:type="dxa"/>
+          </w:tcPr>
+          <w:p>
+            <w:pPr>
+              <w:jc w:val="center"/>
+            </w:pPr>
+            <w:r>
+              <w:t>B</w:t>
+            </w:r>
+            <w:r>
+              <w:t>outon</w:t>
+            </w:r>
+            <w:r>
+              <w:t xml:space="preserve"> </w:t>
             </w:r>
             <w:r>
               <w:t>« </w:t>
@@ -699,11 +555,17 @@
             </w:r>
             <w:proofErr w:type="spellStart"/>
             <w:r>
-              <w:t>Make</w:t>
+              <w:t>Create</w:t>
             </w:r>
             <w:proofErr w:type="spellEnd"/>
             <w:r>
-              <w:t xml:space="preserve"> in Box »</w:t>
+              <w:t xml:space="preserve"> in </w:t>
+            </w:r>
+            <w:r>
+              <w:t xml:space="preserve">the </w:t>
+            </w:r>
+            <w:r>
+              <w:t>Box »</w:t>
             </w:r>
             <w:r>
               <w:t>, il accèdera au menu pour concevoir des éléments</w:t>
@@ -712,7 +574,16 @@
               <w:t xml:space="preserve"> qui sont </w:t>
             </w:r>
             <w:r>
-              <w:t>soit d’autre boîtes, soit des listes de cartes</w:t>
+              <w:t>soit d’autre</w:t>
+            </w:r>
+            <w:r>
+              <w:t>s</w:t>
+            </w:r>
+            <w:r>
+              <w:t xml:space="preserve"> boîtes, soit des listes de cartes</w:t>
+            </w:r>
+            <w:r>
+              <w:t>. Il y a plusieurs boutons de modifications disponibles.</w:t>
             </w:r>
           </w:p>
         </w:tc>
@@ -847,15 +718,7 @@
               <w:t xml:space="preserve">a </w:t>
             </w:r>
             <w:r>
-              <w:t>une forme carrée.</w:t>
-            </w:r>
-          </w:p>
-          <w:p>
-            <w:pPr>
-              <w:jc w:val="center"/>
-            </w:pPr>
-            <w:r>
-              <w:t xml:space="preserve">Il </w:t>
+              <w:t xml:space="preserve">une forme carrée. </w:t>
             </w:r>
           </w:p>
         </w:tc>
@@ -923,126 +786,21 @@
             <w:r>
               <w:t>La barre de recherche</w:t>
             </w:r>
-            <w:r>
-              <w:t xml:space="preserve"> partie 1</w:t>
-            </w:r>
-          </w:p>
-        </w:tc>
-        <w:tc>
-          <w:tcPr>
-            <w:tcW w:w="3071" w:type="dxa"/>
-          </w:tcPr>
-          <w:p>
-            <w:pPr>
-              <w:jc w:val="center"/>
-            </w:pPr>
-            <w:r>
-              <w:t xml:space="preserve">Il y a une barre de recherche proposant </w:t>
-            </w:r>
-            <w:r>
-              <w:t>2</w:t>
-            </w:r>
-            <w:r>
-              <w:t xml:space="preserve"> options :</w:t>
-            </w:r>
-          </w:p>
-          <w:p>
-            <w:pPr>
-              <w:jc w:val="center"/>
-            </w:pPr>
-            <w:r>
-              <w:t>-</w:t>
-            </w:r>
-            <w:r>
-              <w:t>globale</w:t>
-            </w:r>
-          </w:p>
-          <w:p>
-            <w:pPr>
-              <w:jc w:val="center"/>
-            </w:pPr>
-            <w:r>
-              <w:t>-dans la boîte</w:t>
-            </w:r>
-          </w:p>
-        </w:tc>
-      </w:tr>
-      <w:tr>
-        <w:tc>
-          <w:tcPr>
-            <w:tcW w:w="3070" w:type="dxa"/>
-          </w:tcPr>
-          <w:p>
-            <w:pPr>
-              <w:jc w:val="center"/>
-            </w:pPr>
-          </w:p>
-        </w:tc>
-        <w:tc>
-          <w:tcPr>
-            <w:tcW w:w="3071" w:type="dxa"/>
-          </w:tcPr>
-          <w:p>
-            <w:pPr>
-              <w:jc w:val="center"/>
-            </w:pPr>
-            <w:r>
-              <w:t>La barre de recherche partie 1</w:t>
-            </w:r>
-          </w:p>
-        </w:tc>
-        <w:tc>
-          <w:tcPr>
-            <w:tcW w:w="3071" w:type="dxa"/>
-          </w:tcPr>
-          <w:p>
-            <w:pPr>
-              <w:jc w:val="center"/>
-            </w:pPr>
-            <w:r>
-              <w:t xml:space="preserve">La recherche globale est une recherche qui ne concerne pas la boîte mais plutôt </w:t>
-            </w:r>
-          </w:p>
-        </w:tc>
-      </w:tr>
-      <w:tr>
-        <w:tc>
-          <w:tcPr>
-            <w:tcW w:w="3070" w:type="dxa"/>
-          </w:tcPr>
-          <w:p>
-            <w:pPr>
-              <w:jc w:val="center"/>
-            </w:pPr>
-          </w:p>
-        </w:tc>
-        <w:tc>
-          <w:tcPr>
-            <w:tcW w:w="3071" w:type="dxa"/>
-          </w:tcPr>
-          <w:p>
-            <w:pPr>
-              <w:jc w:val="center"/>
-            </w:pPr>
-            <w:r>
-              <w:t>Il y a une barre de recherche pour sélectionner un élément précis dans une boîte</w:t>
-            </w:r>
-          </w:p>
-        </w:tc>
-        <w:tc>
-          <w:tcPr>
-            <w:tcW w:w="3071" w:type="dxa"/>
-          </w:tcPr>
-          <w:p>
-            <w:pPr>
-              <w:jc w:val="center"/>
-            </w:pPr>
-            <w:bookmarkStart w:id="1" w:name="_yzrd3lunrpmg" w:colFirst="0" w:colLast="0"/>
-            <w:bookmarkStart w:id="2" w:name="_1fob9te" w:colFirst="0" w:colLast="0"/>
-            <w:bookmarkEnd w:id="1"/>
-            <w:bookmarkEnd w:id="2"/>
-            <w:r>
-              <w:t>Dans la même sidebar, input pour trier des éléments</w:t>
+          </w:p>
+        </w:tc>
+        <w:tc>
+          <w:tcPr>
+            <w:tcW w:w="3071" w:type="dxa"/>
+          </w:tcPr>
+          <w:p>
+            <w:pPr>
+              <w:jc w:val="center"/>
+            </w:pPr>
+            <w:r>
+              <w:t xml:space="preserve">Il y a une barre de recherche </w:t>
+            </w:r>
+            <w:r>
+              <w:t>permettant de filtrer les éléments voulus.</w:t>
             </w:r>
           </w:p>
         </w:tc>
@@ -1080,7 +838,10 @@
               <w:jc w:val="center"/>
             </w:pPr>
             <w:r>
-              <w:t>-couleur</w:t>
+              <w:t xml:space="preserve">Changement de </w:t>
+            </w:r>
+            <w:r>
+              <w:t>couleur</w:t>
             </w:r>
           </w:p>
           <w:p>
@@ -1141,77 +902,46 @@
               <w:jc w:val="center"/>
             </w:pPr>
             <w:r>
+              <w:lastRenderedPageBreak/>
               <w:t>La li</w:t>
             </w:r>
             <w:r>
               <w:t>ste</w:t>
             </w:r>
             <w:r>
-              <w:t xml:space="preserve"> en mode Play</w:t>
-            </w:r>
-          </w:p>
-          <w:p>
-            <w:pPr>
-              <w:jc w:val="center"/>
-            </w:pPr>
-          </w:p>
-        </w:tc>
-        <w:tc>
-          <w:tcPr>
-            <w:tcW w:w="3071" w:type="dxa"/>
-          </w:tcPr>
-          <w:p>
-            <w:pPr>
-              <w:jc w:val="center"/>
-            </w:pPr>
-          </w:p>
-        </w:tc>
-        <w:tc>
-          <w:tcPr>
-            <w:tcW w:w="3071" w:type="dxa"/>
-          </w:tcPr>
-          <w:p>
-            <w:pPr>
-              <w:jc w:val="center"/>
-            </w:pPr>
-          </w:p>
-        </w:tc>
-      </w:tr>
-      <w:tr>
-        <w:tc>
-          <w:tcPr>
-            <w:tcW w:w="3070" w:type="dxa"/>
-          </w:tcPr>
-          <w:p>
-            <w:pPr>
-              <w:jc w:val="center"/>
-            </w:pPr>
-          </w:p>
-        </w:tc>
-        <w:tc>
-          <w:tcPr>
-            <w:tcW w:w="3071" w:type="dxa"/>
-          </w:tcPr>
-          <w:p>
-            <w:pPr>
-              <w:jc w:val="center"/>
-            </w:pPr>
-            <w:r>
-              <w:t>La fonction principale d’une liste</w:t>
-            </w:r>
-          </w:p>
-        </w:tc>
-        <w:tc>
-          <w:tcPr>
-            <w:tcW w:w="3071" w:type="dxa"/>
-          </w:tcPr>
-          <w:p>
-            <w:pPr>
-              <w:jc w:val="center"/>
-            </w:pPr>
-            <w:r>
-              <w:t>Il est possible de créer, modifier, supprimer des cartes</w:t>
-            </w:r>
+              <w:t xml:space="preserve"> </w:t>
+            </w:r>
+            <w:r>
+              <w:t xml:space="preserve">de cartes </w:t>
+            </w:r>
+            <w:r>
+              <w:t>en mode Play</w:t>
+            </w:r>
+          </w:p>
+          <w:p>
+            <w:pPr>
+              <w:jc w:val="center"/>
+            </w:pPr>
+          </w:p>
+        </w:tc>
+        <w:tc>
+          <w:tcPr>
+            <w:tcW w:w="3071" w:type="dxa"/>
+          </w:tcPr>
+          <w:p>
+            <w:pPr>
+              <w:jc w:val="center"/>
+            </w:pPr>
+          </w:p>
+        </w:tc>
+        <w:tc>
+          <w:tcPr>
+            <w:tcW w:w="3071" w:type="dxa"/>
+          </w:tcPr>
+          <w:p>
+            <w:pPr>
+              <w:jc w:val="center"/>
+            </w:pPr>
           </w:p>
         </w:tc>
       </w:tr>
@@ -1248,7 +978,13 @@
               <w:jc w:val="center"/>
             </w:pPr>
             <w:r>
-              <w:t>On peut définir la couleur de la liste de cartes</w:t>
+              <w:t>On peut définir la couleur de</w:t>
+            </w:r>
+            <w:r>
+              <w:t xml:space="preserve"> la</w:t>
+            </w:r>
+            <w:r>
+              <w:t xml:space="preserve"> liste de cartes</w:t>
             </w:r>
           </w:p>
         </w:tc>
@@ -1286,7 +1022,95 @@
               <w:jc w:val="center"/>
             </w:pPr>
             <w:r>
-              <w:t xml:space="preserve">2 piles, une contenant une pile avec des cartes non validés et une autre avec de piles validées. </w:t>
+              <w:t>2 piles, une contenant une pile avec des cartes non validés et une autre avec de</w:t>
+            </w:r>
+            <w:r>
+              <w:t xml:space="preserve">s cartes </w:t>
+            </w:r>
+            <w:r>
+              <w:t xml:space="preserve">validées. </w:t>
+            </w:r>
+          </w:p>
+        </w:tc>
+      </w:tr>
+      <w:tr>
+        <w:tc>
+          <w:tcPr>
+            <w:tcW w:w="3070" w:type="dxa"/>
+          </w:tcPr>
+          <w:p>
+            <w:pPr>
+              <w:jc w:val="center"/>
+            </w:pPr>
+          </w:p>
+        </w:tc>
+        <w:tc>
+          <w:tcPr>
+            <w:tcW w:w="3071" w:type="dxa"/>
+          </w:tcPr>
+          <w:p>
+            <w:pPr>
+              <w:jc w:val="center"/>
+            </w:pPr>
+            <w:r>
+              <w:t>Bouton lancer la partie</w:t>
+            </w:r>
+          </w:p>
+        </w:tc>
+        <w:tc>
+          <w:tcPr>
+            <w:tcW w:w="3071" w:type="dxa"/>
+          </w:tcPr>
+          <w:p>
+            <w:pPr>
+              <w:jc w:val="center"/>
+            </w:pPr>
+            <w:r>
+              <w:t>Un bouton permet de tirer la première carte et ainsi de lancer la partie.</w:t>
+            </w:r>
+          </w:p>
+        </w:tc>
+      </w:tr>
+      <w:tr>
+        <w:tc>
+          <w:tcPr>
+            <w:tcW w:w="3070" w:type="dxa"/>
+          </w:tcPr>
+          <w:p>
+            <w:pPr>
+              <w:jc w:val="center"/>
+            </w:pPr>
+          </w:p>
+        </w:tc>
+        <w:tc>
+          <w:tcPr>
+            <w:tcW w:w="3071" w:type="dxa"/>
+          </w:tcPr>
+          <w:p>
+            <w:pPr>
+              <w:jc w:val="center"/>
+            </w:pPr>
+            <w:r>
+              <w:t>Piocher une carte</w:t>
+            </w:r>
+          </w:p>
+        </w:tc>
+        <w:tc>
+          <w:tcPr>
+            <w:tcW w:w="3071" w:type="dxa"/>
+          </w:tcPr>
+          <w:p>
+            <w:pPr>
+              <w:jc w:val="center"/>
+            </w:pPr>
+            <w:r>
+              <w:t xml:space="preserve">Une carte non validée sera </w:t>
+            </w:r>
+            <w:r>
+              <w:t>piochée</w:t>
+            </w:r>
+            <w:r>
+              <w:t xml:space="preserve"> aléatoirement dans la pile concernée.</w:t>
             </w:r>
           </w:p>
         </w:tc>
@@ -1330,12 +1154,51 @@
               <w:t>Montrer que la liste se mélange.</w:t>
             </w:r>
           </w:p>
-          <w:p>
-            <w:pPr>
-              <w:jc w:val="center"/>
-            </w:pPr>
-            <w:r>
-              <w:t>Une carte au-dessus passe en dessous un certain nombre de fois.</w:t>
+        </w:tc>
+      </w:tr>
+      <w:tr>
+        <w:tc>
+          <w:tcPr>
+            <w:tcW w:w="3070" w:type="dxa"/>
+          </w:tcPr>
+          <w:p>
+            <w:pPr>
+              <w:jc w:val="center"/>
+              <w:rPr>
+                <w:highlight w:val="yellow"/>
+              </w:rPr>
+            </w:pPr>
+          </w:p>
+        </w:tc>
+        <w:tc>
+          <w:tcPr>
+            <w:tcW w:w="3071" w:type="dxa"/>
+          </w:tcPr>
+          <w:p>
+            <w:pPr>
+              <w:jc w:val="center"/>
+            </w:pPr>
+            <w:r>
+              <w:t>Bouton quitter la liste</w:t>
+            </w:r>
+          </w:p>
+        </w:tc>
+        <w:tc>
+          <w:tcPr>
+            <w:tcW w:w="3071" w:type="dxa"/>
+          </w:tcPr>
+          <w:p>
+            <w:pPr>
+              <w:jc w:val="center"/>
+            </w:pPr>
+            <w:r>
+              <w:t xml:space="preserve">Ce bouton permet à l’utilisateur de quitter la liste à n’importe </w:t>
+            </w:r>
+            <w:r>
+              <w:t>quel moment</w:t>
+            </w:r>
+            <w:r>
+              <w:t>.</w:t>
             </w:r>
           </w:p>
         </w:tc>
@@ -1438,11 +1301,6 @@
               <w:t>.</w:t>
             </w:r>
           </w:p>
-          <w:p>
-            <w:pPr>
-              <w:jc w:val="center"/>
-            </w:pPr>
-          </w:p>
         </w:tc>
       </w:tr>
       <w:tr>
@@ -1557,140 +1415,95 @@
               <w:jc w:val="center"/>
             </w:pPr>
             <w:r>
-              <w:t xml:space="preserve">Lorsque l’utilisateur clique sur « valider » lorsqu’il est en vue </w:t>
-            </w:r>
-            <w:r>
-              <w:lastRenderedPageBreak/>
-              <w:t>carte verso, l’application indique quand est-ce que la carte validée sera disponible</w:t>
+              <w:t>Lorsque l’utilisateur clique sur « valider » lorsqu’il est en vue carte verso, l’application indique quand est-ce que la carte validée sera disponible</w:t>
+            </w:r>
+            <w:r>
+              <w:t xml:space="preserve"> et quitte la carte.</w:t>
+            </w:r>
+          </w:p>
+        </w:tc>
+      </w:tr>
+      <w:tr>
+        <w:tc>
+          <w:tcPr>
+            <w:tcW w:w="3070" w:type="dxa"/>
+          </w:tcPr>
+          <w:p>
+            <w:pPr>
+              <w:jc w:val="center"/>
+            </w:pPr>
+          </w:p>
+        </w:tc>
+        <w:tc>
+          <w:tcPr>
+            <w:tcW w:w="3071" w:type="dxa"/>
+          </w:tcPr>
+          <w:p>
+            <w:pPr>
+              <w:jc w:val="center"/>
+            </w:pPr>
+            <w:r>
+              <w:t>Validation d’une carte partie 2</w:t>
+            </w:r>
+          </w:p>
+        </w:tc>
+        <w:tc>
+          <w:tcPr>
+            <w:tcW w:w="3071" w:type="dxa"/>
+          </w:tcPr>
+          <w:p>
+            <w:pPr>
+              <w:jc w:val="center"/>
+            </w:pPr>
+            <w:r>
+              <w:t>La carte validée ne sera plus disponible jusqu’à un temps donné.</w:t>
+            </w:r>
+          </w:p>
+        </w:tc>
+      </w:tr>
+      <w:tr>
+        <w:tc>
+          <w:tcPr>
+            <w:tcW w:w="3070" w:type="dxa"/>
+          </w:tcPr>
+          <w:p>
+            <w:pPr>
+              <w:jc w:val="center"/>
+            </w:pPr>
+          </w:p>
+        </w:tc>
+        <w:tc>
+          <w:tcPr>
+            <w:tcW w:w="3071" w:type="dxa"/>
+          </w:tcPr>
+          <w:p>
+            <w:pPr>
+              <w:jc w:val="center"/>
+            </w:pPr>
+            <w:r>
+              <w:t>Le temps d’indisponibilité d’une carte validée</w:t>
+            </w:r>
+          </w:p>
+        </w:tc>
+        <w:tc>
+          <w:tcPr>
+            <w:tcW w:w="3071" w:type="dxa"/>
+          </w:tcPr>
+          <w:p>
+            <w:pPr>
+              <w:jc w:val="center"/>
+            </w:pPr>
+            <w:r>
+              <w:t>Le temps d’indisponibilité dépend de la courbe de Ebbinghaus.</w:t>
+            </w:r>
+            <w:r>
+              <w:t xml:space="preserve"> Plus la carte a été validée, plus le temps d’indisponibilité sera allongé</w:t>
             </w:r>
             <w:r>
               <w:t>.</w:t>
             </w:r>
-          </w:p>
-        </w:tc>
-      </w:tr>
-      <w:tr>
-        <w:tc>
-          <w:tcPr>
-            <w:tcW w:w="3070" w:type="dxa"/>
-          </w:tcPr>
-          <w:p>
-            <w:pPr>
-              <w:jc w:val="center"/>
-            </w:pPr>
-          </w:p>
-        </w:tc>
-        <w:tc>
-          <w:tcPr>
-            <w:tcW w:w="3071" w:type="dxa"/>
-          </w:tcPr>
-          <w:p>
-            <w:pPr>
-              <w:jc w:val="center"/>
-            </w:pPr>
-            <w:r>
-              <w:t>Validation d’une carte partie 2</w:t>
-            </w:r>
-          </w:p>
-        </w:tc>
-        <w:tc>
-          <w:tcPr>
-            <w:tcW w:w="3071" w:type="dxa"/>
-          </w:tcPr>
-          <w:p>
-            <w:pPr>
-              <w:jc w:val="center"/>
-            </w:pPr>
-            <w:r>
-              <w:t>La carte validée ne sera plus disponible jusqu’à un temps donné.</w:t>
-            </w:r>
-          </w:p>
-        </w:tc>
-      </w:tr>
-      <w:tr>
-        <w:tc>
-          <w:tcPr>
-            <w:tcW w:w="3070" w:type="dxa"/>
-          </w:tcPr>
-          <w:p>
-            <w:pPr>
-              <w:jc w:val="center"/>
-            </w:pPr>
-          </w:p>
-        </w:tc>
-        <w:tc>
-          <w:tcPr>
-            <w:tcW w:w="3071" w:type="dxa"/>
-          </w:tcPr>
-          <w:p>
-            <w:pPr>
-              <w:jc w:val="center"/>
-            </w:pPr>
-            <w:r>
-              <w:t>Le temps d’indisponibilité d’une carte validée</w:t>
-            </w:r>
-          </w:p>
-        </w:tc>
-        <w:tc>
-          <w:tcPr>
-            <w:tcW w:w="3071" w:type="dxa"/>
-          </w:tcPr>
-          <w:p>
-            <w:pPr>
-              <w:jc w:val="center"/>
-            </w:pPr>
-            <w:r>
-              <w:t>Le temps d’indisponibilité dépend de la courbe de Ebbinghaus.</w:t>
-            </w:r>
-            <w:r>
-              <w:t xml:space="preserve"> Plus la carte a été validée, plus le temps d’indisponibilité sera allongé</w:t>
-            </w:r>
-            <w:r>
-              <w:t>.</w:t>
-            </w:r>
             <w:r>
               <w:t xml:space="preserve"> </w:t>
-            </w:r>
-          </w:p>
-        </w:tc>
-      </w:tr>
-      <w:tr>
-        <w:tc>
-          <w:tcPr>
-            <w:tcW w:w="3070" w:type="dxa"/>
-          </w:tcPr>
-          <w:p>
-            <w:pPr>
-              <w:jc w:val="center"/>
-            </w:pPr>
-          </w:p>
-        </w:tc>
-        <w:tc>
-          <w:tcPr>
-            <w:tcW w:w="3071" w:type="dxa"/>
-          </w:tcPr>
-          <w:p>
-            <w:pPr>
-              <w:jc w:val="center"/>
-            </w:pPr>
-            <w:r>
-              <w:t>Affichage d’une carte validée</w:t>
-            </w:r>
-          </w:p>
-        </w:tc>
-        <w:tc>
-          <w:tcPr>
-            <w:tcW w:w="3071" w:type="dxa"/>
-          </w:tcPr>
-          <w:p>
-            <w:pPr>
-              <w:jc w:val="center"/>
-            </w:pPr>
-            <w:r>
-              <w:t>La carte validée sera mise dans une pile à droite</w:t>
-            </w:r>
-            <w:r>
-              <w:t xml:space="preserve"> avec une autre couleur.</w:t>
             </w:r>
           </w:p>
         </w:tc>
@@ -1830,13 +1643,26 @@
               <w:jc w:val="center"/>
             </w:pPr>
             <w:r>
-              <w:t>Dans la sidebar avec boutons pour :  créer, changer, supprimer un ou plusieurs éléments (soit une boîte, soit une liste)</w:t>
-            </w:r>
-            <w:r>
-              <w:t xml:space="preserve">, ou simplement naviguer dans cette boîte pour accéder à d’autres </w:t>
-            </w:r>
-            <w:r>
-              <w:t>éléments.</w:t>
+              <w:t>Dans la sidebar</w:t>
+            </w:r>
+            <w:r>
+              <w:t xml:space="preserve">, il y a les </w:t>
+            </w:r>
+            <w:r>
+              <w:t>boutons pour :  créer, changer, supprimer un ou plusieurs éléments (soit une boîte, soit une liste)</w:t>
+            </w:r>
+            <w:r>
+              <w:t xml:space="preserve">, ou simplement </w:t>
+            </w:r>
+            <w:r>
+              <w:lastRenderedPageBreak/>
+              <w:t xml:space="preserve">naviguer dans cette boîte pour accéder à d’autres </w:t>
+            </w:r>
+            <w:r>
+              <w:t>éléments</w:t>
+            </w:r>
+            <w:r>
+              <w:t>.</w:t>
             </w:r>
           </w:p>
         </w:tc>
@@ -1974,7 +1800,13 @@
               <w:t xml:space="preserve">. Une confirmation </w:t>
             </w:r>
             <w:r>
-              <w:t>sera proposée avant que la suppression soit définiti</w:t>
+              <w:t xml:space="preserve">sera </w:t>
+            </w:r>
+            <w:r>
+              <w:t>demandée</w:t>
+            </w:r>
+            <w:r>
+              <w:t xml:space="preserve"> avant que la suppression soit définiti</w:t>
             </w:r>
             <w:r>
               <w:t>ve</w:t>
@@ -2040,6 +1872,78 @@
               <w:jc w:val="center"/>
             </w:pPr>
             <w:r>
+              <w:t>Sidebar pour la liste</w:t>
+            </w:r>
+          </w:p>
+        </w:tc>
+        <w:tc>
+          <w:tcPr>
+            <w:tcW w:w="3071" w:type="dxa"/>
+          </w:tcPr>
+          <w:p>
+            <w:pPr>
+              <w:jc w:val="center"/>
+            </w:pPr>
+            <w:r>
+              <w:t>Une sidebar permettra de faire plusieurs actions :</w:t>
+            </w:r>
+          </w:p>
+          <w:p>
+            <w:pPr>
+              <w:jc w:val="center"/>
+            </w:pPr>
+            <w:r>
+              <w:t>-créer une ou plusieurs cartes</w:t>
+            </w:r>
+          </w:p>
+          <w:p>
+            <w:pPr>
+              <w:jc w:val="center"/>
+            </w:pPr>
+            <w:r>
+              <w:t>-supprimer une ou plusieurs cartes</w:t>
+            </w:r>
+          </w:p>
+          <w:p>
+            <w:pPr>
+              <w:jc w:val="center"/>
+            </w:pPr>
+            <w:r>
+              <w:t>-modifier la carte</w:t>
+            </w:r>
+          </w:p>
+          <w:p>
+            <w:pPr>
+              <w:jc w:val="center"/>
+            </w:pPr>
+            <w:r>
+              <w:t>-initialiser la ou les cartes</w:t>
+            </w:r>
+            <w:bookmarkStart w:id="0" w:name="_GoBack"/>
+            <w:bookmarkEnd w:id="0"/>
+          </w:p>
+        </w:tc>
+      </w:tr>
+      <w:tr>
+        <w:tc>
+          <w:tcPr>
+            <w:tcW w:w="3070" w:type="dxa"/>
+          </w:tcPr>
+          <w:p>
+            <w:pPr>
+              <w:jc w:val="center"/>
+            </w:pPr>
+          </w:p>
+        </w:tc>
+        <w:tc>
+          <w:tcPr>
+            <w:tcW w:w="3071" w:type="dxa"/>
+          </w:tcPr>
+          <w:p>
+            <w:pPr>
+              <w:jc w:val="center"/>
+            </w:pPr>
+            <w:r>
               <w:t>Organisation de la liste de cartes</w:t>
             </w:r>
           </w:p>
@@ -2055,11 +1959,9 @@
             <w:r>
               <w:t xml:space="preserve">Quand on </w:t>
             </w:r>
-            <w:proofErr w:type="spellStart"/>
-            <w:r>
-              <w:t>click</w:t>
-            </w:r>
-            <w:proofErr w:type="spellEnd"/>
+            <w:r>
+              <w:t>clique</w:t>
+            </w:r>
             <w:r>
               <w:t xml:space="preserve"> sur la liste, toutes les cartes s’affichent</w:t>
             </w:r>
@@ -2152,119 +2054,122 @@
               <w:jc w:val="center"/>
             </w:pPr>
             <w:r>
-              <w:t xml:space="preserve">Un formulaire se défilera par carte et le bouton suivant </w:t>
-            </w:r>
+              <w:t>Un formulaire se défilera par carte et le bouton suivant permet de passer à la prochaine carte.</w:t>
+            </w:r>
+          </w:p>
+        </w:tc>
+      </w:tr>
+      <w:tr>
+        <w:tc>
+          <w:tcPr>
+            <w:tcW w:w="3070" w:type="dxa"/>
+          </w:tcPr>
+          <w:p>
+            <w:pPr>
+              <w:jc w:val="center"/>
+            </w:pPr>
+          </w:p>
+        </w:tc>
+        <w:tc>
+          <w:tcPr>
+            <w:tcW w:w="3071" w:type="dxa"/>
+          </w:tcPr>
+          <w:p>
+            <w:pPr>
+              <w:jc w:val="center"/>
+            </w:pPr>
+            <w:r>
+              <w:t>Création d’un certain nombre de cartes partie 2</w:t>
+            </w:r>
+          </w:p>
+        </w:tc>
+        <w:tc>
+          <w:tcPr>
+            <w:tcW w:w="3071" w:type="dxa"/>
+          </w:tcPr>
+          <w:p>
+            <w:pPr>
+              <w:jc w:val="center"/>
+            </w:pPr>
+            <w:r>
+              <w:t xml:space="preserve">Lorsque toutes les cartes définies au début auront été créées, le bouton suivant deviendra </w:t>
+            </w:r>
+            <w:r>
+              <w:t>terminé</w:t>
+            </w:r>
+            <w:r>
+              <w:t>. Ce nouveau bouton mettra fin à la création de la liste de cartes et revenir à la liste.</w:t>
+            </w:r>
+          </w:p>
+        </w:tc>
+      </w:tr>
+      <w:tr>
+        <w:tc>
+          <w:tcPr>
+            <w:tcW w:w="3070" w:type="dxa"/>
+          </w:tcPr>
+          <w:p>
+            <w:pPr>
+              <w:jc w:val="center"/>
+            </w:pPr>
+          </w:p>
+        </w:tc>
+        <w:tc>
+          <w:tcPr>
+            <w:tcW w:w="3071" w:type="dxa"/>
+          </w:tcPr>
+          <w:p>
+            <w:pPr>
+              <w:jc w:val="center"/>
+            </w:pPr>
+            <w:r>
+              <w:t>Modification de la liste de cartes</w:t>
+            </w:r>
+          </w:p>
+        </w:tc>
+        <w:tc>
+          <w:tcPr>
+            <w:tcW w:w="3071" w:type="dxa"/>
+          </w:tcPr>
+          <w:p>
+            <w:pPr>
+              <w:jc w:val="center"/>
+            </w:pPr>
+            <w:r>
+              <w:t>Après la création, il y a plusieurs boutons qui prennent la place de l’ancienne :</w:t>
+            </w:r>
+          </w:p>
+          <w:p>
+            <w:pPr>
+              <w:jc w:val="center"/>
+            </w:pPr>
+            <w:r>
+              <w:t>-Ajouter des cartes</w:t>
+            </w:r>
+          </w:p>
+          <w:p>
+            <w:pPr>
+              <w:jc w:val="center"/>
+            </w:pPr>
+            <w:r>
+              <w:t>-Modifier une carte</w:t>
+            </w:r>
+          </w:p>
+          <w:p>
+            <w:pPr>
+              <w:jc w:val="center"/>
+            </w:pPr>
             <w:r>
               <w:lastRenderedPageBreak/>
-              <w:t>permet de passer à la prochaine carte.</w:t>
-            </w:r>
-          </w:p>
-        </w:tc>
-      </w:tr>
-      <w:tr>
-        <w:tc>
-          <w:tcPr>
-            <w:tcW w:w="3070" w:type="dxa"/>
-          </w:tcPr>
-          <w:p>
-            <w:pPr>
-              <w:jc w:val="center"/>
-            </w:pPr>
-          </w:p>
-        </w:tc>
-        <w:tc>
-          <w:tcPr>
-            <w:tcW w:w="3071" w:type="dxa"/>
-          </w:tcPr>
-          <w:p>
-            <w:pPr>
-              <w:jc w:val="center"/>
-            </w:pPr>
-            <w:r>
-              <w:t>Création d’un certain nombre de cartes partie 2</w:t>
-            </w:r>
-          </w:p>
-        </w:tc>
-        <w:tc>
-          <w:tcPr>
-            <w:tcW w:w="3071" w:type="dxa"/>
-          </w:tcPr>
-          <w:p>
-            <w:pPr>
-              <w:jc w:val="center"/>
-            </w:pPr>
-            <w:r>
-              <w:t xml:space="preserve">Lorsque toutes les cartes définies au début auront été créées, le bouton suivant deviendra </w:t>
-            </w:r>
-            <w:proofErr w:type="gramStart"/>
-            <w:r>
-              <w:t>terminer</w:t>
-            </w:r>
-            <w:proofErr w:type="gramEnd"/>
-            <w:r>
-              <w:t>. Ce nouveau bouton mettra fin à la création de la liste de cartes et revenir à la liste.</w:t>
-            </w:r>
-          </w:p>
-        </w:tc>
-      </w:tr>
-      <w:tr>
-        <w:tc>
-          <w:tcPr>
-            <w:tcW w:w="3070" w:type="dxa"/>
-          </w:tcPr>
-          <w:p>
-            <w:pPr>
-              <w:jc w:val="center"/>
-            </w:pPr>
-          </w:p>
-        </w:tc>
-        <w:tc>
-          <w:tcPr>
-            <w:tcW w:w="3071" w:type="dxa"/>
-          </w:tcPr>
-          <w:p>
-            <w:pPr>
-              <w:jc w:val="center"/>
-            </w:pPr>
-            <w:r>
-              <w:t>Modification de la liste de cartes</w:t>
-            </w:r>
-          </w:p>
-        </w:tc>
-        <w:tc>
-          <w:tcPr>
-            <w:tcW w:w="3071" w:type="dxa"/>
-          </w:tcPr>
-          <w:p>
-            <w:pPr>
-              <w:jc w:val="center"/>
-            </w:pPr>
-            <w:r>
-              <w:t>Après la création, il y a plusieurs boutons qui prennent la place de l’ancienne :</w:t>
-            </w:r>
-          </w:p>
-          <w:p>
-            <w:pPr>
-              <w:jc w:val="center"/>
-            </w:pPr>
-            <w:r>
-              <w:t>-Ajouter des cartes</w:t>
-            </w:r>
-          </w:p>
-          <w:p>
-            <w:pPr>
-              <w:jc w:val="center"/>
-            </w:pPr>
-            <w:r>
-              <w:t>-Modifier une carte</w:t>
-            </w:r>
-          </w:p>
-          <w:p>
-            <w:pPr>
-              <w:jc w:val="center"/>
-            </w:pPr>
-            <w:r>
               <w:t>-Supprimer une carte</w:t>
+            </w:r>
+          </w:p>
+          <w:p>
+            <w:pPr>
+              <w:jc w:val="center"/>
+            </w:pPr>
+            <w:r>
+              <w:t>-Puis un bouton valider</w:t>
             </w:r>
           </w:p>
         </w:tc>
@@ -2706,11 +2611,7 @@
               <w:jc w:val="center"/>
             </w:pPr>
             <w:r>
-              <w:t xml:space="preserve">Dans cette fenêtre de stat, il est possible de voir le nombre de </w:t>
-            </w:r>
-            <w:r>
-              <w:lastRenderedPageBreak/>
-              <w:t>cartes, listes et boîtes créées et leurs caractéristiques.</w:t>
+              <w:t>Dans cette fenêtre de stat, il est possible de voir le nombre de cartes, listes et boîtes créées et leurs caractéristiques.</w:t>
             </w:r>
           </w:p>
         </w:tc>

</xml_diff>

<commit_message>
MAJ documentation et menu du mode Play
</commit_message>
<xml_diff>
--- a/documentation/Liste_de_fonctionnalites_Boite_de_connaissances.docx
+++ b/documentation/Liste_de_fonctionnalites_Boite_de_connaissances.docx
@@ -34,17 +34,7 @@
           <w:sz w:val="24"/>
           <w:szCs w:val="24"/>
         </w:rPr>
-        <w:t>knowledg</w:t>
-      </w:r>
-      <w:bookmarkStart w:id="0" w:name="_GoBack"/>
-      <w:bookmarkEnd w:id="0"/>
-      <w:r>
-        <w:rPr>
-          <w:b/>
-          <w:sz w:val="24"/>
-          <w:szCs w:val="24"/>
-        </w:rPr>
-        <w:t>e</w:t>
+        <w:t>knowledge</w:t>
       </w:r>
       <w:proofErr w:type="spellEnd"/>
       <w:r>
@@ -264,7 +254,7 @@
               <w:jc w:val="center"/>
             </w:pPr>
             <w:r>
-              <w:t>Création d’un label</w:t>
+              <w:t>Création d’une boîte de textes</w:t>
             </w:r>
           </w:p>
         </w:tc>
@@ -277,38 +267,32 @@
               <w:jc w:val="both"/>
             </w:pPr>
             <w:r>
-              <w:t xml:space="preserve">Une zone </w:t>
-            </w:r>
-            <w:r>
-              <w:t>de texte qui n’est pas utilisé pour saisir des textes. Il peut être utile pour facilité la saisie d’une sélection type radio</w:t>
-            </w:r>
-            <w:r>
-              <w:t xml:space="preserve"> ou d’un focus d’une entrée texte.</w:t>
-            </w:r>
-          </w:p>
-        </w:tc>
-      </w:tr>
-      <w:tr>
-        <w:tc>
-          <w:tcPr>
-            <w:tcW w:w="3070" w:type="dxa"/>
-          </w:tcPr>
-          <w:p>
-            <w:pPr>
-              <w:jc w:val="center"/>
-            </w:pPr>
-          </w:p>
-        </w:tc>
-        <w:tc>
-          <w:tcPr>
-            <w:tcW w:w="3071" w:type="dxa"/>
-          </w:tcPr>
-          <w:p>
-            <w:pPr>
-              <w:jc w:val="center"/>
-            </w:pPr>
-            <w:r>
-              <w:t>Création d’une boîte de textes</w:t>
+              <w:t>C’est une boîte dont l’utilisateur pourra saisir des textes via le clavier, il peut entrer, supprimer et modifier les caractères.</w:t>
+            </w:r>
+          </w:p>
+        </w:tc>
+      </w:tr>
+      <w:tr>
+        <w:tc>
+          <w:tcPr>
+            <w:tcW w:w="3070" w:type="dxa"/>
+          </w:tcPr>
+          <w:p>
+            <w:pPr>
+              <w:jc w:val="center"/>
+            </w:pPr>
+          </w:p>
+        </w:tc>
+        <w:tc>
+          <w:tcPr>
+            <w:tcW w:w="3071" w:type="dxa"/>
+          </w:tcPr>
+          <w:p>
+            <w:pPr>
+              <w:jc w:val="center"/>
+            </w:pPr>
+            <w:r>
+              <w:t>Création d’une sélection d’options</w:t>
             </w:r>
           </w:p>
         </w:tc>
@@ -321,52 +305,14 @@
               <w:jc w:val="both"/>
             </w:pPr>
             <w:r>
-              <w:t>C’est une boîte dont l’utilisateur pourra saisir des textes via le clavier, il peut entrer, supprimer et modifier les caractères.</w:t>
-            </w:r>
-          </w:p>
-        </w:tc>
-      </w:tr>
-      <w:tr>
-        <w:tc>
-          <w:tcPr>
-            <w:tcW w:w="3070" w:type="dxa"/>
-          </w:tcPr>
-          <w:p>
-            <w:pPr>
-              <w:jc w:val="center"/>
-            </w:pPr>
-          </w:p>
-        </w:tc>
-        <w:tc>
-          <w:tcPr>
-            <w:tcW w:w="3071" w:type="dxa"/>
-          </w:tcPr>
-          <w:p>
-            <w:pPr>
-              <w:jc w:val="center"/>
-            </w:pPr>
-            <w:r>
-              <w:t>Création d’une sélection d’options</w:t>
-            </w:r>
-          </w:p>
-        </w:tc>
-        <w:tc>
-          <w:tcPr>
-            <w:tcW w:w="3071" w:type="dxa"/>
-          </w:tcPr>
+              <w:t>C’est une zone dont il y a une valeur de base.</w:t>
+            </w:r>
+          </w:p>
           <w:p>
             <w:pPr>
               <w:jc w:val="both"/>
             </w:pPr>
             <w:r>
-              <w:t>C’est une zone dont il y a une valeur de base.</w:t>
-            </w:r>
-          </w:p>
-          <w:p>
-            <w:pPr>
-              <w:jc w:val="both"/>
-            </w:pPr>
-            <w:r>
               <w:t>Lorsque l’utilisateur cliquera dessus, plusieurs options seront visibles et sélectionnables.</w:t>
             </w:r>
             <w:r>
@@ -374,117 +320,6 @@
             </w:r>
             <w:r>
               <w:t>.</w:t>
-            </w:r>
-          </w:p>
-        </w:tc>
-      </w:tr>
-      <w:tr>
-        <w:tc>
-          <w:tcPr>
-            <w:tcW w:w="3070" w:type="dxa"/>
-          </w:tcPr>
-          <w:p>
-            <w:pPr>
-              <w:jc w:val="center"/>
-            </w:pPr>
-          </w:p>
-        </w:tc>
-        <w:tc>
-          <w:tcPr>
-            <w:tcW w:w="3071" w:type="dxa"/>
-          </w:tcPr>
-          <w:p>
-            <w:pPr>
-              <w:jc w:val="center"/>
-            </w:pPr>
-            <w:r>
-              <w:t>Création d’une sélection type radio</w:t>
-            </w:r>
-          </w:p>
-        </w:tc>
-        <w:tc>
-          <w:tcPr>
-            <w:tcW w:w="3071" w:type="dxa"/>
-          </w:tcPr>
-          <w:p>
-            <w:pPr>
-              <w:jc w:val="both"/>
-            </w:pPr>
-            <w:r>
-              <w:t xml:space="preserve">C’est une sélection </w:t>
-            </w:r>
-            <w:r>
-              <w:t xml:space="preserve">par rapport à </w:t>
-            </w:r>
-            <w:r>
-              <w:t>plusieurs éléments mais seulement une seule valeur pourra être sélectionnée.</w:t>
-            </w:r>
-            <w:r>
-              <w:t xml:space="preserve"> Utile pour définir un élément</w:t>
-            </w:r>
-            <w:r>
-              <w:t xml:space="preserve"> (une boîte ou une liste de cartes)</w:t>
-            </w:r>
-            <w:r>
-              <w:t>.</w:t>
-            </w:r>
-          </w:p>
-        </w:tc>
-      </w:tr>
-      <w:tr>
-        <w:tc>
-          <w:tcPr>
-            <w:tcW w:w="3070" w:type="dxa"/>
-          </w:tcPr>
-          <w:p>
-            <w:pPr>
-              <w:jc w:val="center"/>
-            </w:pPr>
-          </w:p>
-        </w:tc>
-        <w:tc>
-          <w:tcPr>
-            <w:tcW w:w="3071" w:type="dxa"/>
-          </w:tcPr>
-          <w:p>
-            <w:pPr>
-              <w:jc w:val="center"/>
-            </w:pPr>
-            <w:r>
-              <w:t xml:space="preserve">Création d’un </w:t>
-            </w:r>
-            <w:proofErr w:type="spellStart"/>
-            <w:r>
-              <w:t>checkbox</w:t>
-            </w:r>
-            <w:proofErr w:type="spellEnd"/>
-          </w:p>
-        </w:tc>
-        <w:tc>
-          <w:tcPr>
-            <w:tcW w:w="3071" w:type="dxa"/>
-          </w:tcPr>
-          <w:p>
-            <w:pPr>
-              <w:jc w:val="both"/>
-            </w:pPr>
-            <w:r>
-              <w:t xml:space="preserve">C’est une sélection par rapport à </w:t>
-            </w:r>
-            <w:r>
-              <w:t>une liste d’option</w:t>
-            </w:r>
-            <w:r>
-              <w:t>s</w:t>
-            </w:r>
-            <w:r>
-              <w:t xml:space="preserve"> et il est possible d’en choisir plusieurs.</w:t>
-            </w:r>
-            <w:r>
-              <w:t xml:space="preserve"> </w:t>
-            </w:r>
-            <w:r>
-              <w:t>Utile, par exemple, pour mettre à un état initial plusieurs cartes.</w:t>
             </w:r>
           </w:p>
         </w:tc>
@@ -588,7 +423,13 @@
               <w:jc w:val="center"/>
             </w:pPr>
             <w:r>
-              <w:t xml:space="preserve">Button </w:t>
+              <w:t>B</w:t>
+            </w:r>
+            <w:r>
+              <w:t>outon</w:t>
+            </w:r>
+            <w:r>
+              <w:t xml:space="preserve"> </w:t>
             </w:r>
             <w:r>
               <w:t>« </w:t>
@@ -628,7 +469,13 @@
               <w:t>« </w:t>
             </w:r>
             <w:r>
-              <w:t>Play in Box</w:t>
+              <w:t xml:space="preserve">Play in </w:t>
+            </w:r>
+            <w:r>
+              <w:t xml:space="preserve">the </w:t>
+            </w:r>
+            <w:r>
+              <w:t>Box</w:t>
             </w:r>
             <w:r>
               <w:t> »</w:t>
@@ -639,30 +486,39 @@
             <w:r>
               <w:t xml:space="preserve"> de cartes</w:t>
             </w:r>
-          </w:p>
-        </w:tc>
-      </w:tr>
-      <w:tr>
-        <w:tc>
-          <w:tcPr>
-            <w:tcW w:w="3070" w:type="dxa"/>
-          </w:tcPr>
-          <w:p>
-            <w:pPr>
-              <w:jc w:val="center"/>
-            </w:pPr>
-          </w:p>
-        </w:tc>
-        <w:tc>
-          <w:tcPr>
-            <w:tcW w:w="3071" w:type="dxa"/>
-          </w:tcPr>
-          <w:p>
-            <w:pPr>
-              <w:jc w:val="center"/>
-            </w:pPr>
-            <w:r>
-              <w:t xml:space="preserve">Button </w:t>
+            <w:r>
+              <w:t xml:space="preserve"> ou à sélectionner d’autres boîtes.</w:t>
+            </w:r>
+          </w:p>
+        </w:tc>
+      </w:tr>
+      <w:tr>
+        <w:tc>
+          <w:tcPr>
+            <w:tcW w:w="3070" w:type="dxa"/>
+          </w:tcPr>
+          <w:p>
+            <w:pPr>
+              <w:jc w:val="center"/>
+            </w:pPr>
+          </w:p>
+        </w:tc>
+        <w:tc>
+          <w:tcPr>
+            <w:tcW w:w="3071" w:type="dxa"/>
+          </w:tcPr>
+          <w:p>
+            <w:pPr>
+              <w:jc w:val="center"/>
+            </w:pPr>
+            <w:r>
+              <w:t>B</w:t>
+            </w:r>
+            <w:r>
+              <w:t>outon</w:t>
+            </w:r>
+            <w:r>
+              <w:t xml:space="preserve"> </w:t>
             </w:r>
             <w:r>
               <w:t>« </w:t>
@@ -699,11 +555,17 @@
             </w:r>
             <w:proofErr w:type="spellStart"/>
             <w:r>
-              <w:t>Make</w:t>
+              <w:t>Create</w:t>
             </w:r>
             <w:proofErr w:type="spellEnd"/>
             <w:r>
-              <w:t xml:space="preserve"> in Box »</w:t>
+              <w:t xml:space="preserve"> in </w:t>
+            </w:r>
+            <w:r>
+              <w:t xml:space="preserve">the </w:t>
+            </w:r>
+            <w:r>
+              <w:t>Box »</w:t>
             </w:r>
             <w:r>
               <w:t>, il accèdera au menu pour concevoir des éléments</w:t>
@@ -712,7 +574,16 @@
               <w:t xml:space="preserve"> qui sont </w:t>
             </w:r>
             <w:r>
-              <w:t>soit d’autre boîtes, soit des listes de cartes</w:t>
+              <w:t>soit d’autre</w:t>
+            </w:r>
+            <w:r>
+              <w:t>s</w:t>
+            </w:r>
+            <w:r>
+              <w:t xml:space="preserve"> boîtes, soit des listes de cartes</w:t>
+            </w:r>
+            <w:r>
+              <w:t>. Il y a plusieurs boutons de modifications disponibles.</w:t>
             </w:r>
           </w:p>
         </w:tc>
@@ -847,15 +718,7 @@
               <w:t xml:space="preserve">a </w:t>
             </w:r>
             <w:r>
-              <w:t>une forme carrée.</w:t>
-            </w:r>
-          </w:p>
-          <w:p>
-            <w:pPr>
-              <w:jc w:val="center"/>
-            </w:pPr>
-            <w:r>
-              <w:t xml:space="preserve">Il </w:t>
+              <w:t xml:space="preserve">une forme carrée. </w:t>
             </w:r>
           </w:p>
         </w:tc>
@@ -923,126 +786,21 @@
             <w:r>
               <w:t>La barre de recherche</w:t>
             </w:r>
-            <w:r>
-              <w:t xml:space="preserve"> partie 1</w:t>
-            </w:r>
-          </w:p>
-        </w:tc>
-        <w:tc>
-          <w:tcPr>
-            <w:tcW w:w="3071" w:type="dxa"/>
-          </w:tcPr>
-          <w:p>
-            <w:pPr>
-              <w:jc w:val="center"/>
-            </w:pPr>
-            <w:r>
-              <w:t xml:space="preserve">Il y a une barre de recherche proposant </w:t>
-            </w:r>
-            <w:r>
-              <w:t>2</w:t>
-            </w:r>
-            <w:r>
-              <w:t xml:space="preserve"> options :</w:t>
-            </w:r>
-          </w:p>
-          <w:p>
-            <w:pPr>
-              <w:jc w:val="center"/>
-            </w:pPr>
-            <w:r>
-              <w:t>-</w:t>
-            </w:r>
-            <w:r>
-              <w:t>globale</w:t>
-            </w:r>
-          </w:p>
-          <w:p>
-            <w:pPr>
-              <w:jc w:val="center"/>
-            </w:pPr>
-            <w:r>
-              <w:t>-dans la boîte</w:t>
-            </w:r>
-          </w:p>
-        </w:tc>
-      </w:tr>
-      <w:tr>
-        <w:tc>
-          <w:tcPr>
-            <w:tcW w:w="3070" w:type="dxa"/>
-          </w:tcPr>
-          <w:p>
-            <w:pPr>
-              <w:jc w:val="center"/>
-            </w:pPr>
-          </w:p>
-        </w:tc>
-        <w:tc>
-          <w:tcPr>
-            <w:tcW w:w="3071" w:type="dxa"/>
-          </w:tcPr>
-          <w:p>
-            <w:pPr>
-              <w:jc w:val="center"/>
-            </w:pPr>
-            <w:r>
-              <w:t>La barre de recherche partie 1</w:t>
-            </w:r>
-          </w:p>
-        </w:tc>
-        <w:tc>
-          <w:tcPr>
-            <w:tcW w:w="3071" w:type="dxa"/>
-          </w:tcPr>
-          <w:p>
-            <w:pPr>
-              <w:jc w:val="center"/>
-            </w:pPr>
-            <w:r>
-              <w:t xml:space="preserve">La recherche globale est une recherche qui ne concerne pas la boîte mais plutôt </w:t>
-            </w:r>
-          </w:p>
-        </w:tc>
-      </w:tr>
-      <w:tr>
-        <w:tc>
-          <w:tcPr>
-            <w:tcW w:w="3070" w:type="dxa"/>
-          </w:tcPr>
-          <w:p>
-            <w:pPr>
-              <w:jc w:val="center"/>
-            </w:pPr>
-          </w:p>
-        </w:tc>
-        <w:tc>
-          <w:tcPr>
-            <w:tcW w:w="3071" w:type="dxa"/>
-          </w:tcPr>
-          <w:p>
-            <w:pPr>
-              <w:jc w:val="center"/>
-            </w:pPr>
-            <w:r>
-              <w:t>Il y a une barre de recherche pour sélectionner un élément précis dans une boîte</w:t>
-            </w:r>
-          </w:p>
-        </w:tc>
-        <w:tc>
-          <w:tcPr>
-            <w:tcW w:w="3071" w:type="dxa"/>
-          </w:tcPr>
-          <w:p>
-            <w:pPr>
-              <w:jc w:val="center"/>
-            </w:pPr>
-            <w:bookmarkStart w:id="1" w:name="_yzrd3lunrpmg" w:colFirst="0" w:colLast="0"/>
-            <w:bookmarkStart w:id="2" w:name="_1fob9te" w:colFirst="0" w:colLast="0"/>
-            <w:bookmarkEnd w:id="1"/>
-            <w:bookmarkEnd w:id="2"/>
-            <w:r>
-              <w:t>Dans la même sidebar, input pour trier des éléments</w:t>
+          </w:p>
+        </w:tc>
+        <w:tc>
+          <w:tcPr>
+            <w:tcW w:w="3071" w:type="dxa"/>
+          </w:tcPr>
+          <w:p>
+            <w:pPr>
+              <w:jc w:val="center"/>
+            </w:pPr>
+            <w:r>
+              <w:t xml:space="preserve">Il y a une barre de recherche </w:t>
+            </w:r>
+            <w:r>
+              <w:t>permettant de filtrer les éléments voulus.</w:t>
             </w:r>
           </w:p>
         </w:tc>
@@ -1080,7 +838,10 @@
               <w:jc w:val="center"/>
             </w:pPr>
             <w:r>
-              <w:t>-couleur</w:t>
+              <w:t xml:space="preserve">Changement de </w:t>
+            </w:r>
+            <w:r>
+              <w:t>couleur</w:t>
             </w:r>
           </w:p>
           <w:p>
@@ -1141,77 +902,46 @@
               <w:jc w:val="center"/>
             </w:pPr>
             <w:r>
+              <w:lastRenderedPageBreak/>
               <w:t>La li</w:t>
             </w:r>
             <w:r>
               <w:t>ste</w:t>
             </w:r>
             <w:r>
-              <w:t xml:space="preserve"> en mode Play</w:t>
-            </w:r>
-          </w:p>
-          <w:p>
-            <w:pPr>
-              <w:jc w:val="center"/>
-            </w:pPr>
-          </w:p>
-        </w:tc>
-        <w:tc>
-          <w:tcPr>
-            <w:tcW w:w="3071" w:type="dxa"/>
-          </w:tcPr>
-          <w:p>
-            <w:pPr>
-              <w:jc w:val="center"/>
-            </w:pPr>
-          </w:p>
-        </w:tc>
-        <w:tc>
-          <w:tcPr>
-            <w:tcW w:w="3071" w:type="dxa"/>
-          </w:tcPr>
-          <w:p>
-            <w:pPr>
-              <w:jc w:val="center"/>
-            </w:pPr>
-          </w:p>
-        </w:tc>
-      </w:tr>
-      <w:tr>
-        <w:tc>
-          <w:tcPr>
-            <w:tcW w:w="3070" w:type="dxa"/>
-          </w:tcPr>
-          <w:p>
-            <w:pPr>
-              <w:jc w:val="center"/>
-            </w:pPr>
-          </w:p>
-        </w:tc>
-        <w:tc>
-          <w:tcPr>
-            <w:tcW w:w="3071" w:type="dxa"/>
-          </w:tcPr>
-          <w:p>
-            <w:pPr>
-              <w:jc w:val="center"/>
-            </w:pPr>
-            <w:r>
-              <w:t>La fonction principale d’une liste</w:t>
-            </w:r>
-          </w:p>
-        </w:tc>
-        <w:tc>
-          <w:tcPr>
-            <w:tcW w:w="3071" w:type="dxa"/>
-          </w:tcPr>
-          <w:p>
-            <w:pPr>
-              <w:jc w:val="center"/>
-            </w:pPr>
-            <w:r>
-              <w:t>Il est possible de créer, modifier, supprimer des cartes</w:t>
-            </w:r>
+              <w:t xml:space="preserve"> </w:t>
+            </w:r>
+            <w:r>
+              <w:t xml:space="preserve">de cartes </w:t>
+            </w:r>
+            <w:r>
+              <w:t>en mode Play</w:t>
+            </w:r>
+          </w:p>
+          <w:p>
+            <w:pPr>
+              <w:jc w:val="center"/>
+            </w:pPr>
+          </w:p>
+        </w:tc>
+        <w:tc>
+          <w:tcPr>
+            <w:tcW w:w="3071" w:type="dxa"/>
+          </w:tcPr>
+          <w:p>
+            <w:pPr>
+              <w:jc w:val="center"/>
+            </w:pPr>
+          </w:p>
+        </w:tc>
+        <w:tc>
+          <w:tcPr>
+            <w:tcW w:w="3071" w:type="dxa"/>
+          </w:tcPr>
+          <w:p>
+            <w:pPr>
+              <w:jc w:val="center"/>
+            </w:pPr>
           </w:p>
         </w:tc>
       </w:tr>
@@ -1248,7 +978,13 @@
               <w:jc w:val="center"/>
             </w:pPr>
             <w:r>
-              <w:t>On peut définir la couleur de la liste de cartes</w:t>
+              <w:t>On peut définir la couleur de</w:t>
+            </w:r>
+            <w:r>
+              <w:t xml:space="preserve"> la</w:t>
+            </w:r>
+            <w:r>
+              <w:t xml:space="preserve"> liste de cartes</w:t>
             </w:r>
           </w:p>
         </w:tc>
@@ -1286,7 +1022,95 @@
               <w:jc w:val="center"/>
             </w:pPr>
             <w:r>
-              <w:t xml:space="preserve">2 piles, une contenant une pile avec des cartes non validés et une autre avec de piles validées. </w:t>
+              <w:t>2 piles, une contenant une pile avec des cartes non validés et une autre avec de</w:t>
+            </w:r>
+            <w:r>
+              <w:t xml:space="preserve">s cartes </w:t>
+            </w:r>
+            <w:r>
+              <w:t xml:space="preserve">validées. </w:t>
+            </w:r>
+          </w:p>
+        </w:tc>
+      </w:tr>
+      <w:tr>
+        <w:tc>
+          <w:tcPr>
+            <w:tcW w:w="3070" w:type="dxa"/>
+          </w:tcPr>
+          <w:p>
+            <w:pPr>
+              <w:jc w:val="center"/>
+            </w:pPr>
+          </w:p>
+        </w:tc>
+        <w:tc>
+          <w:tcPr>
+            <w:tcW w:w="3071" w:type="dxa"/>
+          </w:tcPr>
+          <w:p>
+            <w:pPr>
+              <w:jc w:val="center"/>
+            </w:pPr>
+            <w:r>
+              <w:t>Bouton lancer la partie</w:t>
+            </w:r>
+          </w:p>
+        </w:tc>
+        <w:tc>
+          <w:tcPr>
+            <w:tcW w:w="3071" w:type="dxa"/>
+          </w:tcPr>
+          <w:p>
+            <w:pPr>
+              <w:jc w:val="center"/>
+            </w:pPr>
+            <w:r>
+              <w:t>Un bouton permet de tirer la première carte et ainsi de lancer la partie.</w:t>
+            </w:r>
+          </w:p>
+        </w:tc>
+      </w:tr>
+      <w:tr>
+        <w:tc>
+          <w:tcPr>
+            <w:tcW w:w="3070" w:type="dxa"/>
+          </w:tcPr>
+          <w:p>
+            <w:pPr>
+              <w:jc w:val="center"/>
+            </w:pPr>
+          </w:p>
+        </w:tc>
+        <w:tc>
+          <w:tcPr>
+            <w:tcW w:w="3071" w:type="dxa"/>
+          </w:tcPr>
+          <w:p>
+            <w:pPr>
+              <w:jc w:val="center"/>
+            </w:pPr>
+            <w:r>
+              <w:t>Piocher une carte</w:t>
+            </w:r>
+          </w:p>
+        </w:tc>
+        <w:tc>
+          <w:tcPr>
+            <w:tcW w:w="3071" w:type="dxa"/>
+          </w:tcPr>
+          <w:p>
+            <w:pPr>
+              <w:jc w:val="center"/>
+            </w:pPr>
+            <w:r>
+              <w:t xml:space="preserve">Une carte non validée sera </w:t>
+            </w:r>
+            <w:r>
+              <w:t>piochée</w:t>
+            </w:r>
+            <w:r>
+              <w:t xml:space="preserve"> aléatoirement dans la pile concernée.</w:t>
             </w:r>
           </w:p>
         </w:tc>
@@ -1330,12 +1154,51 @@
               <w:t>Montrer que la liste se mélange.</w:t>
             </w:r>
           </w:p>
-          <w:p>
-            <w:pPr>
-              <w:jc w:val="center"/>
-            </w:pPr>
-            <w:r>
-              <w:t>Une carte au-dessus passe en dessous un certain nombre de fois.</w:t>
+        </w:tc>
+      </w:tr>
+      <w:tr>
+        <w:tc>
+          <w:tcPr>
+            <w:tcW w:w="3070" w:type="dxa"/>
+          </w:tcPr>
+          <w:p>
+            <w:pPr>
+              <w:jc w:val="center"/>
+              <w:rPr>
+                <w:highlight w:val="yellow"/>
+              </w:rPr>
+            </w:pPr>
+          </w:p>
+        </w:tc>
+        <w:tc>
+          <w:tcPr>
+            <w:tcW w:w="3071" w:type="dxa"/>
+          </w:tcPr>
+          <w:p>
+            <w:pPr>
+              <w:jc w:val="center"/>
+            </w:pPr>
+            <w:r>
+              <w:t>Bouton quitter la liste</w:t>
+            </w:r>
+          </w:p>
+        </w:tc>
+        <w:tc>
+          <w:tcPr>
+            <w:tcW w:w="3071" w:type="dxa"/>
+          </w:tcPr>
+          <w:p>
+            <w:pPr>
+              <w:jc w:val="center"/>
+            </w:pPr>
+            <w:r>
+              <w:t xml:space="preserve">Ce bouton permet à l’utilisateur de quitter la liste à n’importe </w:t>
+            </w:r>
+            <w:r>
+              <w:t>quel moment</w:t>
+            </w:r>
+            <w:r>
+              <w:t>.</w:t>
             </w:r>
           </w:p>
         </w:tc>
@@ -1438,11 +1301,6 @@
               <w:t>.</w:t>
             </w:r>
           </w:p>
-          <w:p>
-            <w:pPr>
-              <w:jc w:val="center"/>
-            </w:pPr>
-          </w:p>
         </w:tc>
       </w:tr>
       <w:tr>
@@ -1557,140 +1415,95 @@
               <w:jc w:val="center"/>
             </w:pPr>
             <w:r>
-              <w:t xml:space="preserve">Lorsque l’utilisateur clique sur « valider » lorsqu’il est en vue </w:t>
-            </w:r>
-            <w:r>
-              <w:lastRenderedPageBreak/>
-              <w:t>carte verso, l’application indique quand est-ce que la carte validée sera disponible</w:t>
+              <w:t>Lorsque l’utilisateur clique sur « valider » lorsqu’il est en vue carte verso, l’application indique quand est-ce que la carte validée sera disponible</w:t>
+            </w:r>
+            <w:r>
+              <w:t xml:space="preserve"> et quitte la carte.</w:t>
+            </w:r>
+          </w:p>
+        </w:tc>
+      </w:tr>
+      <w:tr>
+        <w:tc>
+          <w:tcPr>
+            <w:tcW w:w="3070" w:type="dxa"/>
+          </w:tcPr>
+          <w:p>
+            <w:pPr>
+              <w:jc w:val="center"/>
+            </w:pPr>
+          </w:p>
+        </w:tc>
+        <w:tc>
+          <w:tcPr>
+            <w:tcW w:w="3071" w:type="dxa"/>
+          </w:tcPr>
+          <w:p>
+            <w:pPr>
+              <w:jc w:val="center"/>
+            </w:pPr>
+            <w:r>
+              <w:t>Validation d’une carte partie 2</w:t>
+            </w:r>
+          </w:p>
+        </w:tc>
+        <w:tc>
+          <w:tcPr>
+            <w:tcW w:w="3071" w:type="dxa"/>
+          </w:tcPr>
+          <w:p>
+            <w:pPr>
+              <w:jc w:val="center"/>
+            </w:pPr>
+            <w:r>
+              <w:t>La carte validée ne sera plus disponible jusqu’à un temps donné.</w:t>
+            </w:r>
+          </w:p>
+        </w:tc>
+      </w:tr>
+      <w:tr>
+        <w:tc>
+          <w:tcPr>
+            <w:tcW w:w="3070" w:type="dxa"/>
+          </w:tcPr>
+          <w:p>
+            <w:pPr>
+              <w:jc w:val="center"/>
+            </w:pPr>
+          </w:p>
+        </w:tc>
+        <w:tc>
+          <w:tcPr>
+            <w:tcW w:w="3071" w:type="dxa"/>
+          </w:tcPr>
+          <w:p>
+            <w:pPr>
+              <w:jc w:val="center"/>
+            </w:pPr>
+            <w:r>
+              <w:t>Le temps d’indisponibilité d’une carte validée</w:t>
+            </w:r>
+          </w:p>
+        </w:tc>
+        <w:tc>
+          <w:tcPr>
+            <w:tcW w:w="3071" w:type="dxa"/>
+          </w:tcPr>
+          <w:p>
+            <w:pPr>
+              <w:jc w:val="center"/>
+            </w:pPr>
+            <w:r>
+              <w:t>Le temps d’indisponibilité dépend de la courbe de Ebbinghaus.</w:t>
+            </w:r>
+            <w:r>
+              <w:t xml:space="preserve"> Plus la carte a été validée, plus le temps d’indisponibilité sera allongé</w:t>
             </w:r>
             <w:r>
               <w:t>.</w:t>
             </w:r>
-          </w:p>
-        </w:tc>
-      </w:tr>
-      <w:tr>
-        <w:tc>
-          <w:tcPr>
-            <w:tcW w:w="3070" w:type="dxa"/>
-          </w:tcPr>
-          <w:p>
-            <w:pPr>
-              <w:jc w:val="center"/>
-            </w:pPr>
-          </w:p>
-        </w:tc>
-        <w:tc>
-          <w:tcPr>
-            <w:tcW w:w="3071" w:type="dxa"/>
-          </w:tcPr>
-          <w:p>
-            <w:pPr>
-              <w:jc w:val="center"/>
-            </w:pPr>
-            <w:r>
-              <w:t>Validation d’une carte partie 2</w:t>
-            </w:r>
-          </w:p>
-        </w:tc>
-        <w:tc>
-          <w:tcPr>
-            <w:tcW w:w="3071" w:type="dxa"/>
-          </w:tcPr>
-          <w:p>
-            <w:pPr>
-              <w:jc w:val="center"/>
-            </w:pPr>
-            <w:r>
-              <w:t>La carte validée ne sera plus disponible jusqu’à un temps donné.</w:t>
-            </w:r>
-          </w:p>
-        </w:tc>
-      </w:tr>
-      <w:tr>
-        <w:tc>
-          <w:tcPr>
-            <w:tcW w:w="3070" w:type="dxa"/>
-          </w:tcPr>
-          <w:p>
-            <w:pPr>
-              <w:jc w:val="center"/>
-            </w:pPr>
-          </w:p>
-        </w:tc>
-        <w:tc>
-          <w:tcPr>
-            <w:tcW w:w="3071" w:type="dxa"/>
-          </w:tcPr>
-          <w:p>
-            <w:pPr>
-              <w:jc w:val="center"/>
-            </w:pPr>
-            <w:r>
-              <w:t>Le temps d’indisponibilité d’une carte validée</w:t>
-            </w:r>
-          </w:p>
-        </w:tc>
-        <w:tc>
-          <w:tcPr>
-            <w:tcW w:w="3071" w:type="dxa"/>
-          </w:tcPr>
-          <w:p>
-            <w:pPr>
-              <w:jc w:val="center"/>
-            </w:pPr>
-            <w:r>
-              <w:t>Le temps d’indisponibilité dépend de la courbe de Ebbinghaus.</w:t>
-            </w:r>
-            <w:r>
-              <w:t xml:space="preserve"> Plus la carte a été validée, plus le temps d’indisponibilité sera allongé</w:t>
-            </w:r>
-            <w:r>
-              <w:t>.</w:t>
-            </w:r>
             <w:r>
               <w:t xml:space="preserve"> </w:t>
-            </w:r>
-          </w:p>
-        </w:tc>
-      </w:tr>
-      <w:tr>
-        <w:tc>
-          <w:tcPr>
-            <w:tcW w:w="3070" w:type="dxa"/>
-          </w:tcPr>
-          <w:p>
-            <w:pPr>
-              <w:jc w:val="center"/>
-            </w:pPr>
-          </w:p>
-        </w:tc>
-        <w:tc>
-          <w:tcPr>
-            <w:tcW w:w="3071" w:type="dxa"/>
-          </w:tcPr>
-          <w:p>
-            <w:pPr>
-              <w:jc w:val="center"/>
-            </w:pPr>
-            <w:r>
-              <w:t>Affichage d’une carte validée</w:t>
-            </w:r>
-          </w:p>
-        </w:tc>
-        <w:tc>
-          <w:tcPr>
-            <w:tcW w:w="3071" w:type="dxa"/>
-          </w:tcPr>
-          <w:p>
-            <w:pPr>
-              <w:jc w:val="center"/>
-            </w:pPr>
-            <w:r>
-              <w:t>La carte validée sera mise dans une pile à droite</w:t>
-            </w:r>
-            <w:r>
-              <w:t xml:space="preserve"> avec une autre couleur.</w:t>
             </w:r>
           </w:p>
         </w:tc>
@@ -1830,13 +1643,26 @@
               <w:jc w:val="center"/>
             </w:pPr>
             <w:r>
-              <w:t>Dans la sidebar avec boutons pour :  créer, changer, supprimer un ou plusieurs éléments (soit une boîte, soit une liste)</w:t>
-            </w:r>
-            <w:r>
-              <w:t xml:space="preserve">, ou simplement naviguer dans cette boîte pour accéder à d’autres </w:t>
-            </w:r>
-            <w:r>
-              <w:t>éléments.</w:t>
+              <w:t>Dans la sidebar</w:t>
+            </w:r>
+            <w:r>
+              <w:t xml:space="preserve">, il y a les </w:t>
+            </w:r>
+            <w:r>
+              <w:t>boutons pour :  créer, changer, supprimer un ou plusieurs éléments (soit une boîte, soit une liste)</w:t>
+            </w:r>
+            <w:r>
+              <w:t xml:space="preserve">, ou simplement </w:t>
+            </w:r>
+            <w:r>
+              <w:lastRenderedPageBreak/>
+              <w:t xml:space="preserve">naviguer dans cette boîte pour accéder à d’autres </w:t>
+            </w:r>
+            <w:r>
+              <w:t>éléments</w:t>
+            </w:r>
+            <w:r>
+              <w:t>.</w:t>
             </w:r>
           </w:p>
         </w:tc>
@@ -1974,7 +1800,13 @@
               <w:t xml:space="preserve">. Une confirmation </w:t>
             </w:r>
             <w:r>
-              <w:t>sera proposée avant que la suppression soit définiti</w:t>
+              <w:t xml:space="preserve">sera </w:t>
+            </w:r>
+            <w:r>
+              <w:t>demandée</w:t>
+            </w:r>
+            <w:r>
+              <w:t xml:space="preserve"> avant que la suppression soit définiti</w:t>
             </w:r>
             <w:r>
               <w:t>ve</w:t>
@@ -2040,6 +1872,78 @@
               <w:jc w:val="center"/>
             </w:pPr>
             <w:r>
+              <w:t>Sidebar pour la liste</w:t>
+            </w:r>
+          </w:p>
+        </w:tc>
+        <w:tc>
+          <w:tcPr>
+            <w:tcW w:w="3071" w:type="dxa"/>
+          </w:tcPr>
+          <w:p>
+            <w:pPr>
+              <w:jc w:val="center"/>
+            </w:pPr>
+            <w:r>
+              <w:t>Une sidebar permettra de faire plusieurs actions :</w:t>
+            </w:r>
+          </w:p>
+          <w:p>
+            <w:pPr>
+              <w:jc w:val="center"/>
+            </w:pPr>
+            <w:r>
+              <w:t>-créer une ou plusieurs cartes</w:t>
+            </w:r>
+          </w:p>
+          <w:p>
+            <w:pPr>
+              <w:jc w:val="center"/>
+            </w:pPr>
+            <w:r>
+              <w:t>-supprimer une ou plusieurs cartes</w:t>
+            </w:r>
+          </w:p>
+          <w:p>
+            <w:pPr>
+              <w:jc w:val="center"/>
+            </w:pPr>
+            <w:r>
+              <w:t>-modifier la carte</w:t>
+            </w:r>
+          </w:p>
+          <w:p>
+            <w:pPr>
+              <w:jc w:val="center"/>
+            </w:pPr>
+            <w:r>
+              <w:t>-initialiser la ou les cartes</w:t>
+            </w:r>
+            <w:bookmarkStart w:id="0" w:name="_GoBack"/>
+            <w:bookmarkEnd w:id="0"/>
+          </w:p>
+        </w:tc>
+      </w:tr>
+      <w:tr>
+        <w:tc>
+          <w:tcPr>
+            <w:tcW w:w="3070" w:type="dxa"/>
+          </w:tcPr>
+          <w:p>
+            <w:pPr>
+              <w:jc w:val="center"/>
+            </w:pPr>
+          </w:p>
+        </w:tc>
+        <w:tc>
+          <w:tcPr>
+            <w:tcW w:w="3071" w:type="dxa"/>
+          </w:tcPr>
+          <w:p>
+            <w:pPr>
+              <w:jc w:val="center"/>
+            </w:pPr>
+            <w:r>
               <w:t>Organisation de la liste de cartes</w:t>
             </w:r>
           </w:p>
@@ -2055,11 +1959,9 @@
             <w:r>
               <w:t xml:space="preserve">Quand on </w:t>
             </w:r>
-            <w:proofErr w:type="spellStart"/>
-            <w:r>
-              <w:t>click</w:t>
-            </w:r>
-            <w:proofErr w:type="spellEnd"/>
+            <w:r>
+              <w:t>clique</w:t>
+            </w:r>
             <w:r>
               <w:t xml:space="preserve"> sur la liste, toutes les cartes s’affichent</w:t>
             </w:r>
@@ -2152,119 +2054,122 @@
               <w:jc w:val="center"/>
             </w:pPr>
             <w:r>
-              <w:t xml:space="preserve">Un formulaire se défilera par carte et le bouton suivant </w:t>
-            </w:r>
+              <w:t>Un formulaire se défilera par carte et le bouton suivant permet de passer à la prochaine carte.</w:t>
+            </w:r>
+          </w:p>
+        </w:tc>
+      </w:tr>
+      <w:tr>
+        <w:tc>
+          <w:tcPr>
+            <w:tcW w:w="3070" w:type="dxa"/>
+          </w:tcPr>
+          <w:p>
+            <w:pPr>
+              <w:jc w:val="center"/>
+            </w:pPr>
+          </w:p>
+        </w:tc>
+        <w:tc>
+          <w:tcPr>
+            <w:tcW w:w="3071" w:type="dxa"/>
+          </w:tcPr>
+          <w:p>
+            <w:pPr>
+              <w:jc w:val="center"/>
+            </w:pPr>
+            <w:r>
+              <w:t>Création d’un certain nombre de cartes partie 2</w:t>
+            </w:r>
+          </w:p>
+        </w:tc>
+        <w:tc>
+          <w:tcPr>
+            <w:tcW w:w="3071" w:type="dxa"/>
+          </w:tcPr>
+          <w:p>
+            <w:pPr>
+              <w:jc w:val="center"/>
+            </w:pPr>
+            <w:r>
+              <w:t xml:space="preserve">Lorsque toutes les cartes définies au début auront été créées, le bouton suivant deviendra </w:t>
+            </w:r>
+            <w:r>
+              <w:t>terminé</w:t>
+            </w:r>
+            <w:r>
+              <w:t>. Ce nouveau bouton mettra fin à la création de la liste de cartes et revenir à la liste.</w:t>
+            </w:r>
+          </w:p>
+        </w:tc>
+      </w:tr>
+      <w:tr>
+        <w:tc>
+          <w:tcPr>
+            <w:tcW w:w="3070" w:type="dxa"/>
+          </w:tcPr>
+          <w:p>
+            <w:pPr>
+              <w:jc w:val="center"/>
+            </w:pPr>
+          </w:p>
+        </w:tc>
+        <w:tc>
+          <w:tcPr>
+            <w:tcW w:w="3071" w:type="dxa"/>
+          </w:tcPr>
+          <w:p>
+            <w:pPr>
+              <w:jc w:val="center"/>
+            </w:pPr>
+            <w:r>
+              <w:t>Modification de la liste de cartes</w:t>
+            </w:r>
+          </w:p>
+        </w:tc>
+        <w:tc>
+          <w:tcPr>
+            <w:tcW w:w="3071" w:type="dxa"/>
+          </w:tcPr>
+          <w:p>
+            <w:pPr>
+              <w:jc w:val="center"/>
+            </w:pPr>
+            <w:r>
+              <w:t>Après la création, il y a plusieurs boutons qui prennent la place de l’ancienne :</w:t>
+            </w:r>
+          </w:p>
+          <w:p>
+            <w:pPr>
+              <w:jc w:val="center"/>
+            </w:pPr>
+            <w:r>
+              <w:t>-Ajouter des cartes</w:t>
+            </w:r>
+          </w:p>
+          <w:p>
+            <w:pPr>
+              <w:jc w:val="center"/>
+            </w:pPr>
+            <w:r>
+              <w:t>-Modifier une carte</w:t>
+            </w:r>
+          </w:p>
+          <w:p>
+            <w:pPr>
+              <w:jc w:val="center"/>
+            </w:pPr>
             <w:r>
               <w:lastRenderedPageBreak/>
-              <w:t>permet de passer à la prochaine carte.</w:t>
-            </w:r>
-          </w:p>
-        </w:tc>
-      </w:tr>
-      <w:tr>
-        <w:tc>
-          <w:tcPr>
-            <w:tcW w:w="3070" w:type="dxa"/>
-          </w:tcPr>
-          <w:p>
-            <w:pPr>
-              <w:jc w:val="center"/>
-            </w:pPr>
-          </w:p>
-        </w:tc>
-        <w:tc>
-          <w:tcPr>
-            <w:tcW w:w="3071" w:type="dxa"/>
-          </w:tcPr>
-          <w:p>
-            <w:pPr>
-              <w:jc w:val="center"/>
-            </w:pPr>
-            <w:r>
-              <w:t>Création d’un certain nombre de cartes partie 2</w:t>
-            </w:r>
-          </w:p>
-        </w:tc>
-        <w:tc>
-          <w:tcPr>
-            <w:tcW w:w="3071" w:type="dxa"/>
-          </w:tcPr>
-          <w:p>
-            <w:pPr>
-              <w:jc w:val="center"/>
-            </w:pPr>
-            <w:r>
-              <w:t xml:space="preserve">Lorsque toutes les cartes définies au début auront été créées, le bouton suivant deviendra </w:t>
-            </w:r>
-            <w:proofErr w:type="gramStart"/>
-            <w:r>
-              <w:t>terminer</w:t>
-            </w:r>
-            <w:proofErr w:type="gramEnd"/>
-            <w:r>
-              <w:t>. Ce nouveau bouton mettra fin à la création de la liste de cartes et revenir à la liste.</w:t>
-            </w:r>
-          </w:p>
-        </w:tc>
-      </w:tr>
-      <w:tr>
-        <w:tc>
-          <w:tcPr>
-            <w:tcW w:w="3070" w:type="dxa"/>
-          </w:tcPr>
-          <w:p>
-            <w:pPr>
-              <w:jc w:val="center"/>
-            </w:pPr>
-          </w:p>
-        </w:tc>
-        <w:tc>
-          <w:tcPr>
-            <w:tcW w:w="3071" w:type="dxa"/>
-          </w:tcPr>
-          <w:p>
-            <w:pPr>
-              <w:jc w:val="center"/>
-            </w:pPr>
-            <w:r>
-              <w:t>Modification de la liste de cartes</w:t>
-            </w:r>
-          </w:p>
-        </w:tc>
-        <w:tc>
-          <w:tcPr>
-            <w:tcW w:w="3071" w:type="dxa"/>
-          </w:tcPr>
-          <w:p>
-            <w:pPr>
-              <w:jc w:val="center"/>
-            </w:pPr>
-            <w:r>
-              <w:t>Après la création, il y a plusieurs boutons qui prennent la place de l’ancienne :</w:t>
-            </w:r>
-          </w:p>
-          <w:p>
-            <w:pPr>
-              <w:jc w:val="center"/>
-            </w:pPr>
-            <w:r>
-              <w:t>-Ajouter des cartes</w:t>
-            </w:r>
-          </w:p>
-          <w:p>
-            <w:pPr>
-              <w:jc w:val="center"/>
-            </w:pPr>
-            <w:r>
-              <w:t>-Modifier une carte</w:t>
-            </w:r>
-          </w:p>
-          <w:p>
-            <w:pPr>
-              <w:jc w:val="center"/>
-            </w:pPr>
-            <w:r>
               <w:t>-Supprimer une carte</w:t>
+            </w:r>
+          </w:p>
+          <w:p>
+            <w:pPr>
+              <w:jc w:val="center"/>
+            </w:pPr>
+            <w:r>
+              <w:t>-Puis un bouton valider</w:t>
             </w:r>
           </w:p>
         </w:tc>
@@ -2706,11 +2611,7 @@
               <w:jc w:val="center"/>
             </w:pPr>
             <w:r>
-              <w:t xml:space="preserve">Dans cette fenêtre de stat, il est possible de voir le nombre de </w:t>
-            </w:r>
-            <w:r>
-              <w:lastRenderedPageBreak/>
-              <w:t>cartes, listes et boîtes créées et leurs caractéristiques.</w:t>
+              <w:t>Dans cette fenêtre de stat, il est possible de voir le nombre de cartes, listes et boîtes créées et leurs caractéristiques.</w:t>
             </w:r>
           </w:p>
         </w:tc>

</xml_diff>